<commit_message>
updates to Java 8 notes
</commit_message>
<xml_diff>
--- a/java8/Java8.docx
+++ b/java8/Java8.docx
@@ -19,7 +19,15 @@
           <w:sz w:val="28"/>
           <w:szCs w:val="28"/>
         </w:rPr>
-        <w:t>New features in Java 8</w:t>
+        <w:t xml:space="preserve">Functional programming </w:t>
+      </w:r>
+      <w:r>
+        <w:rPr>
+          <w:b/>
+          <w:sz w:val="28"/>
+          <w:szCs w:val="28"/>
+        </w:rPr>
+        <w:t>in Java 8</w:t>
       </w:r>
     </w:p>
     <w:p>
@@ -1489,9 +1497,14 @@
     </w:p>
     <w:p>
       <w:r>
-        <w:br w:type="page"/>
-      </w:r>
-    </w:p>
+        <w:tab/>
+      </w:r>
+      <w:r>
+        <w:tab/>
+        <w:t>Functional programming is a paradigm that favors stateless operations and avoids modifications to the programs state</w:t>
+      </w:r>
+    </w:p>
+    <w:p/>
     <w:p>
       <w:r>
         <w:lastRenderedPageBreak/>
@@ -1626,12 +1639,7 @@
       </w:r>
       <w:r>
         <w:tab/>
-      </w:r>
-      <w:r>
-        <w:t xml:space="preserve">To </w:t>
-      </w:r>
-      <w:r>
-        <w:t>take the elements of the stream (</w:t>
+        <w:t>To take the elements of the stream (</w:t>
       </w:r>
       <w:proofErr w:type="spellStart"/>
       <w:r>
@@ -1648,31 +1656,2316 @@
         <w:ind w:left="2160"/>
       </w:pPr>
       <w:r>
-        <w:t>As you can see, the methods are chained, and they all belong to the </w:t>
-      </w:r>
-      <w:r>
-        <w:t>Stream</w:t>
-      </w:r>
-      <w:r>
-        <w:t xml:space="preserve"> interface, so this suggests that each of them </w:t>
-      </w:r>
+        <w:t>As you can see, the methods are chained, and they all belong to the Stream interface, so this suggests that each of them returns the stream to be accessible for subsequent methods in the invocation process.</w:t>
+      </w:r>
+    </w:p>
+    <w:p>
+      <w:pPr>
+        <w:pStyle w:val="ListParagraph"/>
+        <w:ind w:left="2160"/>
+      </w:pPr>
+    </w:p>
+    <w:p>
+      <w:r>
+        <w:t xml:space="preserve">Using </w:t>
+      </w:r>
+      <w:proofErr w:type="spellStart"/>
+      <w:r>
+        <w:t>forEach</w:t>
+      </w:r>
+      <w:proofErr w:type="spellEnd"/>
+      <w:r>
+        <w:t xml:space="preserve"> loop on collection: </w:t>
+      </w:r>
+    </w:p>
+    <w:p>
+      <w:pPr>
+        <w:pStyle w:val="ListParagraph"/>
+        <w:numPr>
+          <w:ilvl w:val="0"/>
+          <w:numId w:val="2"/>
+        </w:numPr>
+      </w:pPr>
+      <w:r>
+        <w:t xml:space="preserve">The last part of the above code segment illustrates the use of </w:t>
+      </w:r>
+      <w:proofErr w:type="spellStart"/>
+      <w:r>
+        <w:t>forEach</w:t>
+      </w:r>
+      <w:proofErr w:type="spellEnd"/>
+      <w:r>
+        <w:t xml:space="preserve"> loop in Java. This feature also introduced in Java 8. </w:t>
+      </w:r>
+    </w:p>
+    <w:p>
+      <w:pPr>
+        <w:pStyle w:val="ListParagraph"/>
+        <w:numPr>
+          <w:ilvl w:val="0"/>
+          <w:numId w:val="2"/>
+        </w:numPr>
+      </w:pPr>
+      <w:r>
+        <w:t>It performs some action on each element of the underlying collection</w:t>
+      </w:r>
+    </w:p>
+    <w:p>
+      <w:pPr>
+        <w:pStyle w:val="ListParagraph"/>
+        <w:numPr>
+          <w:ilvl w:val="0"/>
+          <w:numId w:val="2"/>
+        </w:numPr>
+      </w:pPr>
+      <w:r>
+        <w:t>The actual operation to be performed here is defined by a lambda expression</w:t>
+      </w:r>
+    </w:p>
+    <w:p/>
+    <w:p>
+      <w:r>
+        <w:br w:type="page"/>
+      </w:r>
+    </w:p>
+    <w:p>
+      <w:pPr>
+        <w:pBdr>
+          <w:bottom w:val="single" w:sz="6" w:space="1" w:color="auto"/>
+        </w:pBdr>
+        <w:rPr>
+          <w:b/>
+          <w:sz w:val="28"/>
+          <w:szCs w:val="28"/>
+        </w:rPr>
+      </w:pPr>
+      <w:r>
+        <w:rPr>
+          <w:b/>
+          <w:sz w:val="28"/>
+          <w:szCs w:val="28"/>
+        </w:rPr>
+        <w:lastRenderedPageBreak/>
+        <w:t>Lambda expressions</w:t>
+      </w:r>
+    </w:p>
+    <w:p>
+      <w:pPr>
+        <w:pStyle w:val="ListParagraph"/>
+      </w:pPr>
+    </w:p>
+    <w:p>
+      <w:pPr>
+        <w:pStyle w:val="ListParagraph"/>
+        <w:numPr>
+          <w:ilvl w:val="0"/>
+          <w:numId w:val="3"/>
+        </w:numPr>
+      </w:pPr>
+      <w:r>
+        <w:t>Lambda expressions are defined by:</w:t>
+      </w:r>
+    </w:p>
+    <w:p>
+      <w:pPr>
+        <w:pStyle w:val="ListParagraph"/>
+        <w:numPr>
+          <w:ilvl w:val="1"/>
+          <w:numId w:val="3"/>
+        </w:numPr>
+      </w:pPr>
+      <w:r>
+        <w:t>Parameters - &gt; expression body</w:t>
+      </w:r>
+    </w:p>
+    <w:p>
+      <w:pPr>
+        <w:pStyle w:val="ListParagraph"/>
+        <w:numPr>
+          <w:ilvl w:val="1"/>
+          <w:numId w:val="3"/>
+        </w:numPr>
+      </w:pPr>
+      <w:r>
+        <w:t xml:space="preserve">For example: Comparator </w:t>
+      </w:r>
+      <w:proofErr w:type="spellStart"/>
+      <w:r>
+        <w:t>comparator</w:t>
+      </w:r>
+      <w:proofErr w:type="spellEnd"/>
+      <w:r>
+        <w:t xml:space="preserve"> = (a, b) - &gt; </w:t>
+      </w:r>
+      <w:proofErr w:type="spellStart"/>
+      <w:r>
+        <w:t>a.compareTo</w:t>
+      </w:r>
+      <w:proofErr w:type="spellEnd"/>
+      <w:r>
+        <w:t>(b);</w:t>
+      </w:r>
+    </w:p>
+    <w:p>
+      <w:pPr>
+        <w:pStyle w:val="ListParagraph"/>
+        <w:numPr>
+          <w:ilvl w:val="1"/>
+          <w:numId w:val="3"/>
+        </w:numPr>
+      </w:pPr>
+      <w:r>
+        <w:t>It takes a parameter or parameters and does stuff with them</w:t>
+      </w:r>
+    </w:p>
+    <w:p>
+      <w:pPr>
+        <w:pStyle w:val="ListParagraph"/>
+      </w:pPr>
+      <w:r>
+        <w:t xml:space="preserve"> </w:t>
+      </w:r>
+    </w:p>
+    <w:p>
+      <w:pPr>
+        <w:pStyle w:val="ListParagraph"/>
+        <w:numPr>
+          <w:ilvl w:val="0"/>
+          <w:numId w:val="3"/>
+        </w:numPr>
+      </w:pPr>
+      <w:r>
+        <w:t>Type declaration is optional. Compiler can figure out the types from the input parameters</w:t>
+      </w:r>
+    </w:p>
+    <w:p>
+      <w:pPr>
+        <w:pStyle w:val="ListParagraph"/>
+        <w:numPr>
+          <w:ilvl w:val="0"/>
+          <w:numId w:val="3"/>
+        </w:numPr>
+      </w:pPr>
+      <w:r>
+        <w:t>Brackets not needed around a single parameter but can still be used optionally</w:t>
+      </w:r>
+    </w:p>
+    <w:p>
+      <w:pPr>
+        <w:pStyle w:val="ListParagraph"/>
+        <w:numPr>
+          <w:ilvl w:val="0"/>
+          <w:numId w:val="3"/>
+        </w:numPr>
+      </w:pPr>
+      <w:r>
+        <w:t>Optional curly brackets – if the expression body consists of a single statement, then the curly brackets can be removed</w:t>
+      </w:r>
+    </w:p>
+    <w:p>
+      <w:pPr>
+        <w:pStyle w:val="ListParagraph"/>
+        <w:numPr>
+          <w:ilvl w:val="0"/>
+          <w:numId w:val="3"/>
+        </w:numPr>
+      </w:pPr>
+      <w:r>
+        <w:t>Return keyword is optional. The compiler will return the value of the expression if it contains a single statement</w:t>
+      </w:r>
+      <w:r>
+        <w:t xml:space="preserve">. </w:t>
+      </w:r>
+      <w:r>
+        <w:t>If there are curly brackets around the expression body, then it will require a return statement whether it consists of a single statement or not</w:t>
+      </w:r>
+    </w:p>
+    <w:p/>
+    <w:p>
+      <w:pPr>
+        <w:pStyle w:val="ListParagraph"/>
+        <w:numPr>
+          <w:ilvl w:val="0"/>
+          <w:numId w:val="3"/>
+        </w:numPr>
+      </w:pPr>
+      <w:r>
+        <w:t>Using a lambda expression first requires a functional interface that contains a method that it will override. The</w:t>
+      </w:r>
+      <w:r>
+        <w:t>re</w:t>
+      </w:r>
+      <w:r>
+        <w:t xml:space="preserve"> are many classes that are already built into Java that can be used as a functional interface, such as </w:t>
+      </w:r>
+      <w:r>
+        <w:rPr>
+          <w:i/>
+          <w:iCs/>
+        </w:rPr>
+        <w:t>Runnable </w:t>
+      </w:r>
+      <w:r>
+        <w:t>and </w:t>
+      </w:r>
+      <w:r>
+        <w:rPr>
+          <w:i/>
+          <w:iCs/>
+        </w:rPr>
+        <w:t>Comparator</w:t>
+      </w:r>
+      <w:r>
+        <w:t>:</w:t>
+      </w:r>
+    </w:p>
+    <w:p>
+      <w:pPr>
+        <w:pStyle w:val="ListParagraph"/>
+      </w:pPr>
+    </w:p>
+    <w:p>
+      <w:pPr>
+        <w:pBdr>
+          <w:top w:val="single" w:sz="2" w:space="0" w:color="CCCCCC"/>
+          <w:left w:val="single" w:sz="2" w:space="3" w:color="CCCCCC"/>
+          <w:bottom w:val="single" w:sz="2" w:space="0" w:color="CCCCCC"/>
+          <w:right w:val="single" w:sz="2" w:space="3" w:color="CCCCCC"/>
+        </w:pBdr>
+        <w:tabs>
+          <w:tab w:val="left" w:pos="916"/>
+          <w:tab w:val="left" w:pos="1832"/>
+          <w:tab w:val="left" w:pos="2748"/>
+          <w:tab w:val="left" w:pos="3664"/>
+          <w:tab w:val="left" w:pos="4580"/>
+          <w:tab w:val="left" w:pos="5496"/>
+          <w:tab w:val="left" w:pos="6412"/>
+          <w:tab w:val="left" w:pos="7328"/>
+          <w:tab w:val="left" w:pos="8244"/>
+          <w:tab w:val="left" w:pos="9160"/>
+          <w:tab w:val="left" w:pos="10076"/>
+          <w:tab w:val="left" w:pos="10992"/>
+          <w:tab w:val="left" w:pos="11908"/>
+          <w:tab w:val="left" w:pos="12824"/>
+          <w:tab w:val="left" w:pos="13740"/>
+          <w:tab w:val="left" w:pos="14656"/>
+        </w:tabs>
+        <w:wordWrap w:val="0"/>
+        <w:spacing w:after="0" w:line="240" w:lineRule="auto"/>
+        <w:rPr>
+          <w:rFonts w:ascii="Bookman Old Style" w:eastAsia="Times New Roman" w:hAnsi="Bookman Old Style" w:cs="Courier New"/>
+          <w:color w:val="000000"/>
+          <w:sz w:val="20"/>
+          <w:szCs w:val="20"/>
+        </w:rPr>
+      </w:pPr>
+      <w:r>
+        <w:rPr>
+          <w:rFonts w:ascii="Bookman Old Style" w:eastAsia="Times New Roman" w:hAnsi="Bookman Old Style" w:cs="Courier New"/>
+          <w:color w:val="555555"/>
+          <w:sz w:val="20"/>
+          <w:szCs w:val="20"/>
+        </w:rPr>
+        <w:t>@</w:t>
+      </w:r>
+      <w:proofErr w:type="spellStart"/>
+      <w:r>
+        <w:rPr>
+          <w:rFonts w:ascii="Bookman Old Style" w:eastAsia="Times New Roman" w:hAnsi="Bookman Old Style" w:cs="Courier New"/>
+          <w:color w:val="555555"/>
+          <w:sz w:val="20"/>
+          <w:szCs w:val="20"/>
+        </w:rPr>
+        <w:t>FunctionalInterface</w:t>
+      </w:r>
+      <w:proofErr w:type="spellEnd"/>
+    </w:p>
+    <w:p>
+      <w:pPr>
+        <w:pBdr>
+          <w:top w:val="single" w:sz="2" w:space="0" w:color="CCCCCC"/>
+          <w:left w:val="single" w:sz="2" w:space="3" w:color="CCCCCC"/>
+          <w:bottom w:val="single" w:sz="2" w:space="0" w:color="CCCCCC"/>
+          <w:right w:val="single" w:sz="2" w:space="3" w:color="CCCCCC"/>
+        </w:pBdr>
+        <w:tabs>
+          <w:tab w:val="left" w:pos="916"/>
+          <w:tab w:val="left" w:pos="1832"/>
+          <w:tab w:val="left" w:pos="2748"/>
+          <w:tab w:val="left" w:pos="3664"/>
+          <w:tab w:val="left" w:pos="4580"/>
+          <w:tab w:val="left" w:pos="5496"/>
+          <w:tab w:val="left" w:pos="6412"/>
+          <w:tab w:val="left" w:pos="7328"/>
+          <w:tab w:val="left" w:pos="8244"/>
+          <w:tab w:val="left" w:pos="9160"/>
+          <w:tab w:val="left" w:pos="10076"/>
+          <w:tab w:val="left" w:pos="10992"/>
+          <w:tab w:val="left" w:pos="11908"/>
+          <w:tab w:val="left" w:pos="12824"/>
+          <w:tab w:val="left" w:pos="13740"/>
+          <w:tab w:val="left" w:pos="14656"/>
+        </w:tabs>
+        <w:wordWrap w:val="0"/>
+        <w:spacing w:after="0" w:line="240" w:lineRule="auto"/>
+        <w:rPr>
+          <w:rFonts w:ascii="Bookman Old Style" w:eastAsia="Times New Roman" w:hAnsi="Bookman Old Style" w:cs="Courier New"/>
+          <w:color w:val="000000"/>
+          <w:sz w:val="20"/>
+          <w:szCs w:val="20"/>
+        </w:rPr>
+      </w:pPr>
+      <w:proofErr w:type="gramStart"/>
+      <w:r>
+        <w:rPr>
+          <w:rFonts w:ascii="Bookman Old Style" w:eastAsia="Times New Roman" w:hAnsi="Bookman Old Style" w:cs="Courier New"/>
+          <w:color w:val="770088"/>
+          <w:sz w:val="20"/>
+          <w:szCs w:val="20"/>
+        </w:rPr>
+        <w:t>public</w:t>
+      </w:r>
+      <w:proofErr w:type="gramEnd"/>
+      <w:r>
+        <w:rPr>
+          <w:rFonts w:ascii="Bookman Old Style" w:eastAsia="Times New Roman" w:hAnsi="Bookman Old Style" w:cs="Courier New"/>
+          <w:color w:val="000000"/>
+          <w:sz w:val="20"/>
+          <w:szCs w:val="20"/>
+        </w:rPr>
+        <w:t xml:space="preserve"> </w:t>
+      </w:r>
+      <w:r>
+        <w:rPr>
+          <w:rFonts w:ascii="Bookman Old Style" w:eastAsia="Times New Roman" w:hAnsi="Bookman Old Style" w:cs="Courier New"/>
+          <w:color w:val="770088"/>
+          <w:sz w:val="20"/>
+          <w:szCs w:val="20"/>
+        </w:rPr>
+        <w:t>interface</w:t>
+      </w:r>
+      <w:r>
+        <w:rPr>
+          <w:rFonts w:ascii="Bookman Old Style" w:eastAsia="Times New Roman" w:hAnsi="Bookman Old Style" w:cs="Courier New"/>
+          <w:color w:val="000000"/>
+          <w:sz w:val="20"/>
+          <w:szCs w:val="20"/>
+        </w:rPr>
+        <w:t xml:space="preserve"> </w:t>
+      </w:r>
+      <w:r>
+        <w:rPr>
+          <w:rFonts w:ascii="Bookman Old Style" w:eastAsia="Times New Roman" w:hAnsi="Bookman Old Style" w:cs="Courier New"/>
+          <w:color w:val="0000FF"/>
+          <w:sz w:val="20"/>
+          <w:szCs w:val="20"/>
+        </w:rPr>
+        <w:t>Comparator</w:t>
+      </w:r>
+      <w:r>
+        <w:rPr>
+          <w:rFonts w:ascii="Bookman Old Style" w:eastAsia="Times New Roman" w:hAnsi="Bookman Old Style" w:cs="Courier New"/>
+          <w:color w:val="000000"/>
+          <w:sz w:val="20"/>
+          <w:szCs w:val="20"/>
+        </w:rPr>
+        <w:t>&lt;T&gt; {</w:t>
+      </w:r>
+    </w:p>
+    <w:p>
+      <w:pPr>
+        <w:pBdr>
+          <w:top w:val="single" w:sz="2" w:space="0" w:color="CCCCCC"/>
+          <w:left w:val="single" w:sz="2" w:space="3" w:color="CCCCCC"/>
+          <w:bottom w:val="single" w:sz="2" w:space="0" w:color="CCCCCC"/>
+          <w:right w:val="single" w:sz="2" w:space="3" w:color="CCCCCC"/>
+        </w:pBdr>
+        <w:tabs>
+          <w:tab w:val="left" w:pos="916"/>
+          <w:tab w:val="left" w:pos="1832"/>
+          <w:tab w:val="left" w:pos="2748"/>
+          <w:tab w:val="left" w:pos="3664"/>
+          <w:tab w:val="left" w:pos="4580"/>
+          <w:tab w:val="left" w:pos="5496"/>
+          <w:tab w:val="left" w:pos="6412"/>
+          <w:tab w:val="left" w:pos="7328"/>
+          <w:tab w:val="left" w:pos="8244"/>
+          <w:tab w:val="left" w:pos="9160"/>
+          <w:tab w:val="left" w:pos="10076"/>
+          <w:tab w:val="left" w:pos="10992"/>
+          <w:tab w:val="left" w:pos="11908"/>
+          <w:tab w:val="left" w:pos="12824"/>
+          <w:tab w:val="left" w:pos="13740"/>
+          <w:tab w:val="left" w:pos="14656"/>
+        </w:tabs>
+        <w:wordWrap w:val="0"/>
+        <w:spacing w:after="0" w:line="240" w:lineRule="auto"/>
+        <w:rPr>
+          <w:rFonts w:ascii="Bookman Old Style" w:eastAsia="Times New Roman" w:hAnsi="Bookman Old Style" w:cs="Courier New"/>
+          <w:color w:val="000000"/>
+          <w:sz w:val="20"/>
+          <w:szCs w:val="20"/>
+        </w:rPr>
+      </w:pPr>
+      <w:r>
+        <w:rPr>
+          <w:rFonts w:ascii="Bookman Old Style" w:eastAsia="Times New Roman" w:hAnsi="Bookman Old Style" w:cs="Courier New"/>
+          <w:color w:val="000000"/>
+          <w:sz w:val="20"/>
+          <w:szCs w:val="20"/>
+        </w:rPr>
+        <w:t xml:space="preserve">    </w:t>
+      </w:r>
+      <w:proofErr w:type="spellStart"/>
+      <w:proofErr w:type="gramStart"/>
+      <w:r>
+        <w:rPr>
+          <w:rFonts w:ascii="Bookman Old Style" w:eastAsia="Times New Roman" w:hAnsi="Bookman Old Style" w:cs="Courier New"/>
+          <w:color w:val="008855"/>
+          <w:sz w:val="20"/>
+          <w:szCs w:val="20"/>
+        </w:rPr>
+        <w:t>int</w:t>
+      </w:r>
+      <w:proofErr w:type="spellEnd"/>
+      <w:proofErr w:type="gramEnd"/>
+      <w:r>
+        <w:rPr>
+          <w:rFonts w:ascii="Bookman Old Style" w:eastAsia="Times New Roman" w:hAnsi="Bookman Old Style" w:cs="Courier New"/>
+          <w:color w:val="000000"/>
+          <w:sz w:val="20"/>
+          <w:szCs w:val="20"/>
+        </w:rPr>
+        <w:t xml:space="preserve"> compare(T o1, T o2);</w:t>
+      </w:r>
+    </w:p>
+    <w:p>
+      <w:pPr>
+        <w:pBdr>
+          <w:top w:val="single" w:sz="2" w:space="0" w:color="CCCCCC"/>
+          <w:left w:val="single" w:sz="2" w:space="3" w:color="CCCCCC"/>
+          <w:bottom w:val="single" w:sz="2" w:space="0" w:color="CCCCCC"/>
+          <w:right w:val="single" w:sz="2" w:space="3" w:color="CCCCCC"/>
+        </w:pBdr>
+        <w:tabs>
+          <w:tab w:val="left" w:pos="916"/>
+          <w:tab w:val="left" w:pos="1832"/>
+          <w:tab w:val="left" w:pos="2748"/>
+          <w:tab w:val="left" w:pos="3664"/>
+          <w:tab w:val="left" w:pos="4580"/>
+          <w:tab w:val="left" w:pos="5496"/>
+          <w:tab w:val="left" w:pos="6412"/>
+          <w:tab w:val="left" w:pos="7328"/>
+          <w:tab w:val="left" w:pos="8244"/>
+          <w:tab w:val="left" w:pos="9160"/>
+          <w:tab w:val="left" w:pos="10076"/>
+          <w:tab w:val="left" w:pos="10992"/>
+          <w:tab w:val="left" w:pos="11908"/>
+          <w:tab w:val="left" w:pos="12824"/>
+          <w:tab w:val="left" w:pos="13740"/>
+          <w:tab w:val="left" w:pos="14656"/>
+        </w:tabs>
+        <w:wordWrap w:val="0"/>
+        <w:spacing w:after="0" w:line="240" w:lineRule="auto"/>
+        <w:rPr>
+          <w:rFonts w:ascii="Bookman Old Style" w:eastAsia="Times New Roman" w:hAnsi="Bookman Old Style" w:cs="Courier New"/>
+          <w:color w:val="000000"/>
+          <w:sz w:val="20"/>
+          <w:szCs w:val="20"/>
+        </w:rPr>
+      </w:pPr>
+      <w:r>
+        <w:rPr>
+          <w:rFonts w:ascii="Bookman Old Style" w:eastAsia="Times New Roman" w:hAnsi="Bookman Old Style" w:cs="Courier New"/>
+          <w:color w:val="000000"/>
+          <w:sz w:val="20"/>
+          <w:szCs w:val="20"/>
+        </w:rPr>
+        <w:t xml:space="preserve">  </w:t>
+      </w:r>
+      <w:r>
+        <w:rPr>
+          <w:rFonts w:ascii="Bookman Old Style" w:eastAsia="Times New Roman" w:hAnsi="Bookman Old Style" w:cs="Courier New"/>
+          <w:color w:val="AA5500"/>
+          <w:sz w:val="20"/>
+          <w:szCs w:val="20"/>
+        </w:rPr>
+        <w:t xml:space="preserve">// contains other methods but compare is what needs to be overridden </w:t>
+      </w:r>
+    </w:p>
+    <w:p>
+      <w:pPr>
+        <w:pBdr>
+          <w:top w:val="single" w:sz="2" w:space="0" w:color="CCCCCC"/>
+          <w:left w:val="single" w:sz="2" w:space="3" w:color="CCCCCC"/>
+          <w:bottom w:val="single" w:sz="2" w:space="0" w:color="CCCCCC"/>
+          <w:right w:val="single" w:sz="2" w:space="3" w:color="CCCCCC"/>
+        </w:pBdr>
+        <w:tabs>
+          <w:tab w:val="left" w:pos="916"/>
+          <w:tab w:val="left" w:pos="1832"/>
+          <w:tab w:val="left" w:pos="2748"/>
+          <w:tab w:val="left" w:pos="3664"/>
+          <w:tab w:val="left" w:pos="4580"/>
+          <w:tab w:val="left" w:pos="5496"/>
+          <w:tab w:val="left" w:pos="6412"/>
+          <w:tab w:val="left" w:pos="7328"/>
+          <w:tab w:val="left" w:pos="8244"/>
+          <w:tab w:val="left" w:pos="9160"/>
+          <w:tab w:val="left" w:pos="10076"/>
+          <w:tab w:val="left" w:pos="10992"/>
+          <w:tab w:val="left" w:pos="11908"/>
+          <w:tab w:val="left" w:pos="12824"/>
+          <w:tab w:val="left" w:pos="13740"/>
+          <w:tab w:val="left" w:pos="14656"/>
+        </w:tabs>
+        <w:wordWrap w:val="0"/>
+        <w:spacing w:after="0" w:line="240" w:lineRule="auto"/>
+        <w:rPr>
+          <w:rFonts w:ascii="Courier New" w:eastAsia="Times New Roman" w:hAnsi="Courier New" w:cs="Courier New"/>
+          <w:color w:val="000000"/>
+          <w:sz w:val="20"/>
+          <w:szCs w:val="20"/>
+        </w:rPr>
+      </w:pPr>
+      <w:r>
+        <w:rPr>
+          <w:rFonts w:ascii="Bookman Old Style" w:eastAsia="Times New Roman" w:hAnsi="Bookman Old Style" w:cs="Courier New"/>
+          <w:color w:val="000000"/>
+          <w:sz w:val="20"/>
+          <w:szCs w:val="20"/>
+        </w:rPr>
+        <w:t>}</w:t>
+      </w:r>
+    </w:p>
+    <w:p>
+      <w:pPr>
+        <w:ind w:left="720"/>
+      </w:pPr>
+    </w:p>
+    <w:p>
+      <w:pPr>
+        <w:pStyle w:val="ListParagraph"/>
+        <w:numPr>
+          <w:ilvl w:val="0"/>
+          <w:numId w:val="3"/>
+        </w:numPr>
+      </w:pPr>
+      <w:r>
+        <w:t xml:space="preserve">Before Java 8, there were </w:t>
+      </w:r>
+      <w:r>
+        <w:t xml:space="preserve">two ways </w:t>
+      </w:r>
+      <w:r>
+        <w:t xml:space="preserve">to use classes and override </w:t>
+      </w:r>
+      <w:r>
+        <w:t xml:space="preserve">an interface’s </w:t>
+      </w:r>
+      <w:r>
+        <w:t>behavior</w:t>
+      </w:r>
+      <w:r>
+        <w:t>:</w:t>
+      </w:r>
+    </w:p>
+    <w:p>
+      <w:pPr>
+        <w:pStyle w:val="ListParagraph"/>
+        <w:numPr>
+          <w:ilvl w:val="1"/>
+          <w:numId w:val="3"/>
+        </w:numPr>
+      </w:pPr>
+      <w:r>
+        <w:t>M</w:t>
+      </w:r>
+      <w:r>
+        <w:t xml:space="preserve">ake a new class and implement it and its method. Unless it is a piece of code that is going to be used a lot, this can be seen as overkill and could lead to lots of tiny classes that are only used once. </w:t>
+      </w:r>
+    </w:p>
+    <w:p>
+      <w:pPr>
+        <w:pStyle w:val="ListParagraph"/>
+        <w:numPr>
+          <w:ilvl w:val="1"/>
+          <w:numId w:val="3"/>
+        </w:numPr>
+      </w:pPr>
+      <w:r>
+        <w:t>U</w:t>
+      </w:r>
+      <w:r>
+        <w:t>se an Anonymous class and create an instance of the interface in the current code where it is needed and override the method there. For a piece of code that is used once, this makes more sense, as you get the functionality you need without the hassle and clutter of making a new class.</w:t>
+      </w:r>
+    </w:p>
+    <w:p>
+      <w:pPr>
+        <w:pStyle w:val="ListParagraph"/>
+        <w:numPr>
+          <w:ilvl w:val="1"/>
+          <w:numId w:val="3"/>
+        </w:numPr>
+      </w:pPr>
+      <w:r>
+        <w:t xml:space="preserve">After the introduction of Java 8 lambda </w:t>
+      </w:r>
+      <w:r>
+        <w:t>expressions</w:t>
+      </w:r>
+      <w:r>
+        <w:t>, we can achieve the same with fewer lines of code</w:t>
+      </w:r>
+    </w:p>
+    <w:p>
+      <w:pPr>
+        <w:pStyle w:val="ListParagraph"/>
+        <w:numPr>
+          <w:ilvl w:val="0"/>
+          <w:numId w:val="3"/>
+        </w:numPr>
+      </w:pPr>
+      <w:r>
+        <w:lastRenderedPageBreak/>
+        <w:t>Option 1:</w:t>
+      </w:r>
+      <w:r>
+        <w:t xml:space="preserve"> (Concrete class)</w:t>
+      </w:r>
+    </w:p>
+    <w:p>
+      <w:pPr>
+        <w:pStyle w:val="ListParagraph"/>
+      </w:pPr>
+    </w:p>
+    <w:p>
+      <w:pPr>
+        <w:pBdr>
+          <w:top w:val="single" w:sz="2" w:space="0" w:color="CCCCCC"/>
+          <w:left w:val="single" w:sz="2" w:space="3" w:color="CCCCCC"/>
+          <w:bottom w:val="single" w:sz="2" w:space="0" w:color="CCCCCC"/>
+          <w:right w:val="single" w:sz="2" w:space="3" w:color="CCCCCC"/>
+        </w:pBdr>
+        <w:tabs>
+          <w:tab w:val="left" w:pos="916"/>
+          <w:tab w:val="left" w:pos="1832"/>
+          <w:tab w:val="left" w:pos="2748"/>
+          <w:tab w:val="left" w:pos="3664"/>
+          <w:tab w:val="left" w:pos="4580"/>
+          <w:tab w:val="left" w:pos="5496"/>
+          <w:tab w:val="left" w:pos="6412"/>
+          <w:tab w:val="left" w:pos="7328"/>
+          <w:tab w:val="left" w:pos="8244"/>
+          <w:tab w:val="left" w:pos="9160"/>
+          <w:tab w:val="left" w:pos="10076"/>
+          <w:tab w:val="left" w:pos="10992"/>
+          <w:tab w:val="left" w:pos="11908"/>
+          <w:tab w:val="left" w:pos="12824"/>
+          <w:tab w:val="left" w:pos="13740"/>
+          <w:tab w:val="left" w:pos="14656"/>
+        </w:tabs>
+        <w:wordWrap w:val="0"/>
+        <w:spacing w:after="0" w:line="240" w:lineRule="auto"/>
+        <w:rPr>
+          <w:rFonts w:ascii="Bookman Old Style" w:eastAsia="Times New Roman" w:hAnsi="Bookman Old Style" w:cs="Courier New"/>
+          <w:color w:val="000000"/>
+          <w:sz w:val="20"/>
+          <w:szCs w:val="20"/>
+        </w:rPr>
+      </w:pPr>
+      <w:proofErr w:type="gramStart"/>
+      <w:r>
+        <w:rPr>
+          <w:rFonts w:ascii="Bookman Old Style" w:eastAsia="Times New Roman" w:hAnsi="Bookman Old Style" w:cs="Courier New"/>
+          <w:color w:val="770088"/>
+          <w:sz w:val="20"/>
+          <w:szCs w:val="20"/>
+        </w:rPr>
+        <w:t>public</w:t>
+      </w:r>
+      <w:proofErr w:type="gramEnd"/>
+      <w:r>
+        <w:rPr>
+          <w:rFonts w:ascii="Bookman Old Style" w:eastAsia="Times New Roman" w:hAnsi="Bookman Old Style" w:cs="Courier New"/>
+          <w:color w:val="000000"/>
+          <w:sz w:val="20"/>
+          <w:szCs w:val="20"/>
+        </w:rPr>
+        <w:t xml:space="preserve"> </w:t>
+      </w:r>
+      <w:r>
+        <w:rPr>
+          <w:rFonts w:ascii="Bookman Old Style" w:eastAsia="Times New Roman" w:hAnsi="Bookman Old Style" w:cs="Courier New"/>
+          <w:color w:val="770088"/>
+          <w:sz w:val="20"/>
+          <w:szCs w:val="20"/>
+        </w:rPr>
+        <w:t>class</w:t>
+      </w:r>
+      <w:r>
+        <w:rPr>
+          <w:rFonts w:ascii="Bookman Old Style" w:eastAsia="Times New Roman" w:hAnsi="Bookman Old Style" w:cs="Courier New"/>
+          <w:color w:val="000000"/>
+          <w:sz w:val="20"/>
+          <w:szCs w:val="20"/>
+        </w:rPr>
+        <w:t xml:space="preserve"> </w:t>
+      </w:r>
+      <w:proofErr w:type="spellStart"/>
+      <w:r>
+        <w:rPr>
+          <w:rFonts w:ascii="Bookman Old Style" w:eastAsia="Times New Roman" w:hAnsi="Bookman Old Style" w:cs="Courier New"/>
+          <w:color w:val="0000FF"/>
+          <w:sz w:val="20"/>
+          <w:szCs w:val="20"/>
+        </w:rPr>
+        <w:t>MyRunnable</w:t>
+      </w:r>
+      <w:proofErr w:type="spellEnd"/>
+      <w:r>
+        <w:rPr>
+          <w:rFonts w:ascii="Bookman Old Style" w:eastAsia="Times New Roman" w:hAnsi="Bookman Old Style" w:cs="Courier New"/>
+          <w:color w:val="000000"/>
+          <w:sz w:val="20"/>
+          <w:szCs w:val="20"/>
+        </w:rPr>
+        <w:t xml:space="preserve"> </w:t>
+      </w:r>
+      <w:r>
+        <w:rPr>
+          <w:rFonts w:ascii="Bookman Old Style" w:eastAsia="Times New Roman" w:hAnsi="Bookman Old Style" w:cs="Courier New"/>
+          <w:color w:val="770088"/>
+          <w:sz w:val="20"/>
+          <w:szCs w:val="20"/>
+        </w:rPr>
+        <w:t>implements</w:t>
+      </w:r>
+      <w:r>
+        <w:rPr>
+          <w:rFonts w:ascii="Bookman Old Style" w:eastAsia="Times New Roman" w:hAnsi="Bookman Old Style" w:cs="Courier New"/>
+          <w:color w:val="000000"/>
+          <w:sz w:val="20"/>
+          <w:szCs w:val="20"/>
+        </w:rPr>
+        <w:t xml:space="preserve"> Runnable {</w:t>
+      </w:r>
+    </w:p>
+    <w:p>
+      <w:pPr>
+        <w:pBdr>
+          <w:top w:val="single" w:sz="2" w:space="0" w:color="CCCCCC"/>
+          <w:left w:val="single" w:sz="2" w:space="3" w:color="CCCCCC"/>
+          <w:bottom w:val="single" w:sz="2" w:space="0" w:color="CCCCCC"/>
+          <w:right w:val="single" w:sz="2" w:space="3" w:color="CCCCCC"/>
+        </w:pBdr>
+        <w:tabs>
+          <w:tab w:val="left" w:pos="916"/>
+          <w:tab w:val="left" w:pos="1832"/>
+          <w:tab w:val="left" w:pos="2748"/>
+          <w:tab w:val="left" w:pos="3664"/>
+          <w:tab w:val="left" w:pos="4580"/>
+          <w:tab w:val="left" w:pos="5496"/>
+          <w:tab w:val="left" w:pos="6412"/>
+          <w:tab w:val="left" w:pos="7328"/>
+          <w:tab w:val="left" w:pos="8244"/>
+          <w:tab w:val="left" w:pos="9160"/>
+          <w:tab w:val="left" w:pos="10076"/>
+          <w:tab w:val="left" w:pos="10992"/>
+          <w:tab w:val="left" w:pos="11908"/>
+          <w:tab w:val="left" w:pos="12824"/>
+          <w:tab w:val="left" w:pos="13740"/>
+          <w:tab w:val="left" w:pos="14656"/>
+        </w:tabs>
+        <w:wordWrap w:val="0"/>
+        <w:spacing w:after="0" w:line="240" w:lineRule="auto"/>
+        <w:rPr>
+          <w:rFonts w:ascii="Bookman Old Style" w:eastAsia="Times New Roman" w:hAnsi="Bookman Old Style" w:cs="Courier New"/>
+          <w:color w:val="000000"/>
+          <w:sz w:val="20"/>
+          <w:szCs w:val="20"/>
+        </w:rPr>
+      </w:pPr>
+      <w:r>
+        <w:rPr>
+          <w:rFonts w:ascii="Bookman Old Style" w:eastAsia="Times New Roman" w:hAnsi="Bookman Old Style" w:cs="Courier New"/>
+          <w:color w:val="000000"/>
+          <w:sz w:val="20"/>
+          <w:szCs w:val="20"/>
+        </w:rPr>
+        <w:t xml:space="preserve">    </w:t>
+      </w:r>
+      <w:r>
+        <w:rPr>
+          <w:rFonts w:ascii="Bookman Old Style" w:eastAsia="Times New Roman" w:hAnsi="Bookman Old Style" w:cs="Courier New"/>
+          <w:color w:val="555555"/>
+          <w:sz w:val="20"/>
+          <w:szCs w:val="20"/>
+        </w:rPr>
+        <w:t>@Override</w:t>
+      </w:r>
+    </w:p>
+    <w:p>
+      <w:pPr>
+        <w:pBdr>
+          <w:top w:val="single" w:sz="2" w:space="0" w:color="CCCCCC"/>
+          <w:left w:val="single" w:sz="2" w:space="3" w:color="CCCCCC"/>
+          <w:bottom w:val="single" w:sz="2" w:space="0" w:color="CCCCCC"/>
+          <w:right w:val="single" w:sz="2" w:space="3" w:color="CCCCCC"/>
+        </w:pBdr>
+        <w:tabs>
+          <w:tab w:val="left" w:pos="916"/>
+          <w:tab w:val="left" w:pos="1832"/>
+          <w:tab w:val="left" w:pos="2748"/>
+          <w:tab w:val="left" w:pos="3664"/>
+          <w:tab w:val="left" w:pos="4580"/>
+          <w:tab w:val="left" w:pos="5496"/>
+          <w:tab w:val="left" w:pos="6412"/>
+          <w:tab w:val="left" w:pos="7328"/>
+          <w:tab w:val="left" w:pos="8244"/>
+          <w:tab w:val="left" w:pos="9160"/>
+          <w:tab w:val="left" w:pos="10076"/>
+          <w:tab w:val="left" w:pos="10992"/>
+          <w:tab w:val="left" w:pos="11908"/>
+          <w:tab w:val="left" w:pos="12824"/>
+          <w:tab w:val="left" w:pos="13740"/>
+          <w:tab w:val="left" w:pos="14656"/>
+        </w:tabs>
+        <w:wordWrap w:val="0"/>
+        <w:spacing w:after="0" w:line="240" w:lineRule="auto"/>
+        <w:rPr>
+          <w:rFonts w:ascii="Bookman Old Style" w:eastAsia="Times New Roman" w:hAnsi="Bookman Old Style" w:cs="Courier New"/>
+          <w:color w:val="000000"/>
+          <w:sz w:val="20"/>
+          <w:szCs w:val="20"/>
+        </w:rPr>
+      </w:pPr>
+      <w:r>
+        <w:rPr>
+          <w:rFonts w:ascii="Bookman Old Style" w:eastAsia="Times New Roman" w:hAnsi="Bookman Old Style" w:cs="Courier New"/>
+          <w:color w:val="000000"/>
+          <w:sz w:val="20"/>
+          <w:szCs w:val="20"/>
+        </w:rPr>
+        <w:t xml:space="preserve">    </w:t>
+      </w:r>
+      <w:proofErr w:type="gramStart"/>
+      <w:r>
+        <w:rPr>
+          <w:rFonts w:ascii="Bookman Old Style" w:eastAsia="Times New Roman" w:hAnsi="Bookman Old Style" w:cs="Courier New"/>
+          <w:color w:val="770088"/>
+          <w:sz w:val="20"/>
+          <w:szCs w:val="20"/>
+        </w:rPr>
+        <w:t>public</w:t>
+      </w:r>
+      <w:proofErr w:type="gramEnd"/>
+      <w:r>
+        <w:rPr>
+          <w:rFonts w:ascii="Bookman Old Style" w:eastAsia="Times New Roman" w:hAnsi="Bookman Old Style" w:cs="Courier New"/>
+          <w:color w:val="000000"/>
+          <w:sz w:val="20"/>
+          <w:szCs w:val="20"/>
+        </w:rPr>
+        <w:t xml:space="preserve"> </w:t>
+      </w:r>
+      <w:r>
+        <w:rPr>
+          <w:rFonts w:ascii="Bookman Old Style" w:eastAsia="Times New Roman" w:hAnsi="Bookman Old Style" w:cs="Courier New"/>
+          <w:color w:val="008855"/>
+          <w:sz w:val="20"/>
+          <w:szCs w:val="20"/>
+        </w:rPr>
+        <w:t>void</w:t>
+      </w:r>
+      <w:r>
+        <w:rPr>
+          <w:rFonts w:ascii="Bookman Old Style" w:eastAsia="Times New Roman" w:hAnsi="Bookman Old Style" w:cs="Courier New"/>
+          <w:color w:val="000000"/>
+          <w:sz w:val="20"/>
+          <w:szCs w:val="20"/>
+        </w:rPr>
+        <w:t xml:space="preserve"> run() {</w:t>
+      </w:r>
+    </w:p>
+    <w:p>
+      <w:pPr>
+        <w:pBdr>
+          <w:top w:val="single" w:sz="2" w:space="0" w:color="CCCCCC"/>
+          <w:left w:val="single" w:sz="2" w:space="3" w:color="CCCCCC"/>
+          <w:bottom w:val="single" w:sz="2" w:space="0" w:color="CCCCCC"/>
+          <w:right w:val="single" w:sz="2" w:space="3" w:color="CCCCCC"/>
+        </w:pBdr>
+        <w:tabs>
+          <w:tab w:val="left" w:pos="916"/>
+          <w:tab w:val="left" w:pos="1832"/>
+          <w:tab w:val="left" w:pos="2748"/>
+          <w:tab w:val="left" w:pos="3664"/>
+          <w:tab w:val="left" w:pos="4580"/>
+          <w:tab w:val="left" w:pos="5496"/>
+          <w:tab w:val="left" w:pos="6412"/>
+          <w:tab w:val="left" w:pos="7328"/>
+          <w:tab w:val="left" w:pos="8244"/>
+          <w:tab w:val="left" w:pos="9160"/>
+          <w:tab w:val="left" w:pos="10076"/>
+          <w:tab w:val="left" w:pos="10992"/>
+          <w:tab w:val="left" w:pos="11908"/>
+          <w:tab w:val="left" w:pos="12824"/>
+          <w:tab w:val="left" w:pos="13740"/>
+          <w:tab w:val="left" w:pos="14656"/>
+        </w:tabs>
+        <w:wordWrap w:val="0"/>
+        <w:spacing w:after="0" w:line="240" w:lineRule="auto"/>
+        <w:rPr>
+          <w:rFonts w:ascii="Bookman Old Style" w:eastAsia="Times New Roman" w:hAnsi="Bookman Old Style" w:cs="Courier New"/>
+          <w:color w:val="000000"/>
+          <w:sz w:val="20"/>
+          <w:szCs w:val="20"/>
+        </w:rPr>
+      </w:pPr>
+      <w:r>
+        <w:rPr>
+          <w:rFonts w:ascii="Bookman Old Style" w:eastAsia="Times New Roman" w:hAnsi="Bookman Old Style" w:cs="Courier New"/>
+          <w:color w:val="000000"/>
+          <w:sz w:val="20"/>
+          <w:szCs w:val="20"/>
+        </w:rPr>
+        <w:t xml:space="preserve">        </w:t>
+      </w:r>
+      <w:proofErr w:type="spellStart"/>
+      <w:proofErr w:type="gramStart"/>
+      <w:r>
+        <w:rPr>
+          <w:rFonts w:ascii="Bookman Old Style" w:eastAsia="Times New Roman" w:hAnsi="Bookman Old Style" w:cs="Courier New"/>
+          <w:color w:val="000000"/>
+          <w:sz w:val="20"/>
+          <w:szCs w:val="20"/>
+        </w:rPr>
+        <w:t>System.out.println</w:t>
+      </w:r>
+      <w:proofErr w:type="spellEnd"/>
+      <w:r>
+        <w:rPr>
+          <w:rFonts w:ascii="Bookman Old Style" w:eastAsia="Times New Roman" w:hAnsi="Bookman Old Style" w:cs="Courier New"/>
+          <w:color w:val="000000"/>
+          <w:sz w:val="20"/>
+          <w:szCs w:val="20"/>
+        </w:rPr>
+        <w:t>(</w:t>
+      </w:r>
+      <w:proofErr w:type="gramEnd"/>
+      <w:r>
+        <w:rPr>
+          <w:rFonts w:ascii="Bookman Old Style" w:eastAsia="Times New Roman" w:hAnsi="Bookman Old Style" w:cs="Courier New"/>
+          <w:color w:val="AA1111"/>
+          <w:sz w:val="20"/>
+          <w:szCs w:val="20"/>
+        </w:rPr>
+        <w:t>"I have implemented Runnable"</w:t>
+      </w:r>
+      <w:r>
+        <w:rPr>
+          <w:rFonts w:ascii="Bookman Old Style" w:eastAsia="Times New Roman" w:hAnsi="Bookman Old Style" w:cs="Courier New"/>
+          <w:color w:val="000000"/>
+          <w:sz w:val="20"/>
+          <w:szCs w:val="20"/>
+        </w:rPr>
+        <w:t>);</w:t>
+      </w:r>
+    </w:p>
+    <w:p>
+      <w:pPr>
+        <w:pBdr>
+          <w:top w:val="single" w:sz="2" w:space="0" w:color="CCCCCC"/>
+          <w:left w:val="single" w:sz="2" w:space="3" w:color="CCCCCC"/>
+          <w:bottom w:val="single" w:sz="2" w:space="0" w:color="CCCCCC"/>
+          <w:right w:val="single" w:sz="2" w:space="3" w:color="CCCCCC"/>
+        </w:pBdr>
+        <w:tabs>
+          <w:tab w:val="left" w:pos="916"/>
+          <w:tab w:val="left" w:pos="1832"/>
+          <w:tab w:val="left" w:pos="2748"/>
+          <w:tab w:val="left" w:pos="3664"/>
+          <w:tab w:val="left" w:pos="4580"/>
+          <w:tab w:val="left" w:pos="5496"/>
+          <w:tab w:val="left" w:pos="6412"/>
+          <w:tab w:val="left" w:pos="7328"/>
+          <w:tab w:val="left" w:pos="8244"/>
+          <w:tab w:val="left" w:pos="9160"/>
+          <w:tab w:val="left" w:pos="10076"/>
+          <w:tab w:val="left" w:pos="10992"/>
+          <w:tab w:val="left" w:pos="11908"/>
+          <w:tab w:val="left" w:pos="12824"/>
+          <w:tab w:val="left" w:pos="13740"/>
+          <w:tab w:val="left" w:pos="14656"/>
+        </w:tabs>
+        <w:wordWrap w:val="0"/>
+        <w:spacing w:after="0" w:line="240" w:lineRule="auto"/>
+        <w:rPr>
+          <w:rFonts w:ascii="Bookman Old Style" w:eastAsia="Times New Roman" w:hAnsi="Bookman Old Style" w:cs="Courier New"/>
+          <w:color w:val="000000"/>
+          <w:sz w:val="20"/>
+          <w:szCs w:val="20"/>
+        </w:rPr>
+      </w:pPr>
+      <w:r>
+        <w:rPr>
+          <w:rFonts w:ascii="Bookman Old Style" w:eastAsia="Times New Roman" w:hAnsi="Bookman Old Style" w:cs="Courier New"/>
+          <w:color w:val="000000"/>
+          <w:sz w:val="20"/>
+          <w:szCs w:val="20"/>
+        </w:rPr>
+        <w:t xml:space="preserve">    }</w:t>
+      </w:r>
+    </w:p>
+    <w:p>
+      <w:pPr>
+        <w:pBdr>
+          <w:top w:val="single" w:sz="2" w:space="0" w:color="CCCCCC"/>
+          <w:left w:val="single" w:sz="2" w:space="3" w:color="CCCCCC"/>
+          <w:bottom w:val="single" w:sz="2" w:space="0" w:color="CCCCCC"/>
+          <w:right w:val="single" w:sz="2" w:space="3" w:color="CCCCCC"/>
+        </w:pBdr>
+        <w:tabs>
+          <w:tab w:val="left" w:pos="916"/>
+          <w:tab w:val="left" w:pos="1832"/>
+          <w:tab w:val="left" w:pos="2748"/>
+          <w:tab w:val="left" w:pos="3664"/>
+          <w:tab w:val="left" w:pos="4580"/>
+          <w:tab w:val="left" w:pos="5496"/>
+          <w:tab w:val="left" w:pos="6412"/>
+          <w:tab w:val="left" w:pos="7328"/>
+          <w:tab w:val="left" w:pos="8244"/>
+          <w:tab w:val="left" w:pos="9160"/>
+          <w:tab w:val="left" w:pos="10076"/>
+          <w:tab w:val="left" w:pos="10992"/>
+          <w:tab w:val="left" w:pos="11908"/>
+          <w:tab w:val="left" w:pos="12824"/>
+          <w:tab w:val="left" w:pos="13740"/>
+          <w:tab w:val="left" w:pos="14656"/>
+        </w:tabs>
+        <w:wordWrap w:val="0"/>
+        <w:spacing w:after="0" w:line="240" w:lineRule="auto"/>
+        <w:rPr>
+          <w:rFonts w:ascii="Bookman Old Style" w:eastAsia="Times New Roman" w:hAnsi="Bookman Old Style" w:cs="Courier New"/>
+          <w:color w:val="000000"/>
+          <w:sz w:val="20"/>
+          <w:szCs w:val="20"/>
+        </w:rPr>
+      </w:pPr>
+      <w:r>
+        <w:rPr>
+          <w:rFonts w:ascii="Bookman Old Style" w:eastAsia="Times New Roman" w:hAnsi="Bookman Old Style" w:cs="Courier New"/>
+          <w:color w:val="000000"/>
+          <w:sz w:val="20"/>
+          <w:szCs w:val="20"/>
+        </w:rPr>
+        <w:t xml:space="preserve">    </w:t>
+      </w:r>
+      <w:proofErr w:type="gramStart"/>
+      <w:r>
+        <w:rPr>
+          <w:rFonts w:ascii="Bookman Old Style" w:eastAsia="Times New Roman" w:hAnsi="Bookman Old Style" w:cs="Courier New"/>
+          <w:color w:val="770088"/>
+          <w:sz w:val="20"/>
+          <w:szCs w:val="20"/>
+        </w:rPr>
+        <w:t>public</w:t>
+      </w:r>
+      <w:proofErr w:type="gramEnd"/>
+      <w:r>
+        <w:rPr>
+          <w:rFonts w:ascii="Bookman Old Style" w:eastAsia="Times New Roman" w:hAnsi="Bookman Old Style" w:cs="Courier New"/>
+          <w:color w:val="000000"/>
+          <w:sz w:val="20"/>
+          <w:szCs w:val="20"/>
+        </w:rPr>
+        <w:t xml:space="preserve"> </w:t>
+      </w:r>
+      <w:r>
+        <w:rPr>
+          <w:rFonts w:ascii="Bookman Old Style" w:eastAsia="Times New Roman" w:hAnsi="Bookman Old Style" w:cs="Courier New"/>
+          <w:color w:val="770088"/>
+          <w:sz w:val="20"/>
+          <w:szCs w:val="20"/>
+        </w:rPr>
+        <w:t>static</w:t>
+      </w:r>
+      <w:r>
+        <w:rPr>
+          <w:rFonts w:ascii="Bookman Old Style" w:eastAsia="Times New Roman" w:hAnsi="Bookman Old Style" w:cs="Courier New"/>
+          <w:color w:val="000000"/>
+          <w:sz w:val="20"/>
+          <w:szCs w:val="20"/>
+        </w:rPr>
+        <w:t xml:space="preserve"> </w:t>
+      </w:r>
+      <w:r>
+        <w:rPr>
+          <w:rFonts w:ascii="Bookman Old Style" w:eastAsia="Times New Roman" w:hAnsi="Bookman Old Style" w:cs="Courier New"/>
+          <w:color w:val="008855"/>
+          <w:sz w:val="20"/>
+          <w:szCs w:val="20"/>
+        </w:rPr>
+        <w:t>void</w:t>
+      </w:r>
+      <w:r>
+        <w:rPr>
+          <w:rFonts w:ascii="Bookman Old Style" w:eastAsia="Times New Roman" w:hAnsi="Bookman Old Style" w:cs="Courier New"/>
+          <w:color w:val="000000"/>
+          <w:sz w:val="20"/>
+          <w:szCs w:val="20"/>
+        </w:rPr>
+        <w:t xml:space="preserve"> main(</w:t>
+      </w:r>
+      <w:r>
+        <w:rPr>
+          <w:rFonts w:ascii="Bookman Old Style" w:eastAsia="Times New Roman" w:hAnsi="Bookman Old Style" w:cs="Courier New"/>
+          <w:color w:val="008855"/>
+          <w:sz w:val="20"/>
+          <w:szCs w:val="20"/>
+        </w:rPr>
+        <w:t>String</w:t>
+      </w:r>
+      <w:r>
+        <w:rPr>
+          <w:rFonts w:ascii="Bookman Old Style" w:eastAsia="Times New Roman" w:hAnsi="Bookman Old Style" w:cs="Courier New"/>
+          <w:color w:val="000000"/>
+          <w:sz w:val="20"/>
+          <w:szCs w:val="20"/>
+        </w:rPr>
+        <w:t xml:space="preserve"> </w:t>
+      </w:r>
+      <w:proofErr w:type="spellStart"/>
+      <w:r>
+        <w:rPr>
+          <w:rFonts w:ascii="Bookman Old Style" w:eastAsia="Times New Roman" w:hAnsi="Bookman Old Style" w:cs="Courier New"/>
+          <w:color w:val="000000"/>
+          <w:sz w:val="20"/>
+          <w:szCs w:val="20"/>
+        </w:rPr>
+        <w:t>args</w:t>
+      </w:r>
+      <w:proofErr w:type="spellEnd"/>
+      <w:r>
+        <w:rPr>
+          <w:rFonts w:ascii="Bookman Old Style" w:eastAsia="Times New Roman" w:hAnsi="Bookman Old Style" w:cs="Courier New"/>
+          <w:color w:val="000000"/>
+          <w:sz w:val="20"/>
+          <w:szCs w:val="20"/>
+        </w:rPr>
+        <w:t>[]) {</w:t>
+      </w:r>
+    </w:p>
+    <w:p>
+      <w:pPr>
+        <w:pBdr>
+          <w:top w:val="single" w:sz="2" w:space="0" w:color="CCCCCC"/>
+          <w:left w:val="single" w:sz="2" w:space="3" w:color="CCCCCC"/>
+          <w:bottom w:val="single" w:sz="2" w:space="0" w:color="CCCCCC"/>
+          <w:right w:val="single" w:sz="2" w:space="3" w:color="CCCCCC"/>
+        </w:pBdr>
+        <w:tabs>
+          <w:tab w:val="left" w:pos="916"/>
+          <w:tab w:val="left" w:pos="1832"/>
+          <w:tab w:val="left" w:pos="2748"/>
+          <w:tab w:val="left" w:pos="3664"/>
+          <w:tab w:val="left" w:pos="4580"/>
+          <w:tab w:val="left" w:pos="5496"/>
+          <w:tab w:val="left" w:pos="6412"/>
+          <w:tab w:val="left" w:pos="7328"/>
+          <w:tab w:val="left" w:pos="8244"/>
+          <w:tab w:val="left" w:pos="9160"/>
+          <w:tab w:val="left" w:pos="10076"/>
+          <w:tab w:val="left" w:pos="10992"/>
+          <w:tab w:val="left" w:pos="11908"/>
+          <w:tab w:val="left" w:pos="12824"/>
+          <w:tab w:val="left" w:pos="13740"/>
+          <w:tab w:val="left" w:pos="14656"/>
+        </w:tabs>
+        <w:wordWrap w:val="0"/>
+        <w:spacing w:after="0" w:line="240" w:lineRule="auto"/>
+        <w:rPr>
+          <w:rFonts w:ascii="Bookman Old Style" w:eastAsia="Times New Roman" w:hAnsi="Bookman Old Style" w:cs="Courier New"/>
+          <w:color w:val="000000"/>
+          <w:sz w:val="20"/>
+          <w:szCs w:val="20"/>
+        </w:rPr>
+      </w:pPr>
+      <w:r>
+        <w:rPr>
+          <w:rFonts w:ascii="Bookman Old Style" w:eastAsia="Times New Roman" w:hAnsi="Bookman Old Style" w:cs="Courier New"/>
+          <w:color w:val="000000"/>
+          <w:sz w:val="20"/>
+          <w:szCs w:val="20"/>
+        </w:rPr>
+        <w:t xml:space="preserve">        </w:t>
+      </w:r>
+      <w:proofErr w:type="spellStart"/>
+      <w:r>
+        <w:rPr>
+          <w:rFonts w:ascii="Bookman Old Style" w:eastAsia="Times New Roman" w:hAnsi="Bookman Old Style" w:cs="Courier New"/>
+          <w:color w:val="000000"/>
+          <w:sz w:val="20"/>
+          <w:szCs w:val="20"/>
+        </w:rPr>
+        <w:t>MyRunnable</w:t>
+      </w:r>
+      <w:proofErr w:type="spellEnd"/>
+      <w:r>
+        <w:rPr>
+          <w:rFonts w:ascii="Bookman Old Style" w:eastAsia="Times New Roman" w:hAnsi="Bookman Old Style" w:cs="Courier New"/>
+          <w:color w:val="000000"/>
+          <w:sz w:val="20"/>
+          <w:szCs w:val="20"/>
+        </w:rPr>
+        <w:t xml:space="preserve"> runnable = </w:t>
+      </w:r>
+      <w:r>
+        <w:rPr>
+          <w:rFonts w:ascii="Bookman Old Style" w:eastAsia="Times New Roman" w:hAnsi="Bookman Old Style" w:cs="Courier New"/>
+          <w:color w:val="770088"/>
+          <w:sz w:val="20"/>
+          <w:szCs w:val="20"/>
+        </w:rPr>
+        <w:t>new</w:t>
+      </w:r>
+      <w:r>
+        <w:rPr>
+          <w:rFonts w:ascii="Bookman Old Style" w:eastAsia="Times New Roman" w:hAnsi="Bookman Old Style" w:cs="Courier New"/>
+          <w:color w:val="000000"/>
+          <w:sz w:val="20"/>
+          <w:szCs w:val="20"/>
+        </w:rPr>
+        <w:t xml:space="preserve"> </w:t>
+      </w:r>
+      <w:proofErr w:type="spellStart"/>
+      <w:proofErr w:type="gramStart"/>
+      <w:r>
+        <w:rPr>
+          <w:rFonts w:ascii="Bookman Old Style" w:eastAsia="Times New Roman" w:hAnsi="Bookman Old Style" w:cs="Courier New"/>
+          <w:color w:val="000000"/>
+          <w:sz w:val="20"/>
+          <w:szCs w:val="20"/>
+        </w:rPr>
+        <w:t>MyRunnable</w:t>
+      </w:r>
+      <w:proofErr w:type="spellEnd"/>
+      <w:r>
+        <w:rPr>
+          <w:rFonts w:ascii="Bookman Old Style" w:eastAsia="Times New Roman" w:hAnsi="Bookman Old Style" w:cs="Courier New"/>
+          <w:color w:val="000000"/>
+          <w:sz w:val="20"/>
+          <w:szCs w:val="20"/>
+        </w:rPr>
+        <w:t>(</w:t>
+      </w:r>
+      <w:proofErr w:type="gramEnd"/>
+      <w:r>
+        <w:rPr>
+          <w:rFonts w:ascii="Bookman Old Style" w:eastAsia="Times New Roman" w:hAnsi="Bookman Old Style" w:cs="Courier New"/>
+          <w:color w:val="000000"/>
+          <w:sz w:val="20"/>
+          <w:szCs w:val="20"/>
+        </w:rPr>
+        <w:t>);</w:t>
+      </w:r>
+    </w:p>
+    <w:p>
+      <w:pPr>
+        <w:pBdr>
+          <w:top w:val="single" w:sz="2" w:space="0" w:color="CCCCCC"/>
+          <w:left w:val="single" w:sz="2" w:space="3" w:color="CCCCCC"/>
+          <w:bottom w:val="single" w:sz="2" w:space="0" w:color="CCCCCC"/>
+          <w:right w:val="single" w:sz="2" w:space="3" w:color="CCCCCC"/>
+        </w:pBdr>
+        <w:tabs>
+          <w:tab w:val="left" w:pos="916"/>
+          <w:tab w:val="left" w:pos="1832"/>
+          <w:tab w:val="left" w:pos="2748"/>
+          <w:tab w:val="left" w:pos="3664"/>
+          <w:tab w:val="left" w:pos="4580"/>
+          <w:tab w:val="left" w:pos="5496"/>
+          <w:tab w:val="left" w:pos="6412"/>
+          <w:tab w:val="left" w:pos="7328"/>
+          <w:tab w:val="left" w:pos="8244"/>
+          <w:tab w:val="left" w:pos="9160"/>
+          <w:tab w:val="left" w:pos="10076"/>
+          <w:tab w:val="left" w:pos="10992"/>
+          <w:tab w:val="left" w:pos="11908"/>
+          <w:tab w:val="left" w:pos="12824"/>
+          <w:tab w:val="left" w:pos="13740"/>
+          <w:tab w:val="left" w:pos="14656"/>
+        </w:tabs>
+        <w:wordWrap w:val="0"/>
+        <w:spacing w:after="0" w:line="240" w:lineRule="auto"/>
+        <w:rPr>
+          <w:rFonts w:ascii="Bookman Old Style" w:eastAsia="Times New Roman" w:hAnsi="Bookman Old Style" w:cs="Courier New"/>
+          <w:color w:val="000000"/>
+          <w:sz w:val="20"/>
+          <w:szCs w:val="20"/>
+        </w:rPr>
+      </w:pPr>
+      <w:r>
+        <w:rPr>
+          <w:rFonts w:ascii="Bookman Old Style" w:eastAsia="Times New Roman" w:hAnsi="Bookman Old Style" w:cs="Courier New"/>
+          <w:color w:val="000000"/>
+          <w:sz w:val="20"/>
+          <w:szCs w:val="20"/>
+        </w:rPr>
+        <w:t xml:space="preserve">        </w:t>
+      </w:r>
+      <w:proofErr w:type="spellStart"/>
+      <w:proofErr w:type="gramStart"/>
+      <w:r>
+        <w:rPr>
+          <w:rFonts w:ascii="Bookman Old Style" w:eastAsia="Times New Roman" w:hAnsi="Bookman Old Style" w:cs="Courier New"/>
+          <w:color w:val="000000"/>
+          <w:sz w:val="20"/>
+          <w:szCs w:val="20"/>
+        </w:rPr>
+        <w:t>runnable.run</w:t>
+      </w:r>
+      <w:proofErr w:type="spellEnd"/>
+      <w:r>
+        <w:rPr>
+          <w:rFonts w:ascii="Bookman Old Style" w:eastAsia="Times New Roman" w:hAnsi="Bookman Old Style" w:cs="Courier New"/>
+          <w:color w:val="000000"/>
+          <w:sz w:val="20"/>
+          <w:szCs w:val="20"/>
+        </w:rPr>
+        <w:t>(</w:t>
+      </w:r>
+      <w:proofErr w:type="gramEnd"/>
+      <w:r>
+        <w:rPr>
+          <w:rFonts w:ascii="Bookman Old Style" w:eastAsia="Times New Roman" w:hAnsi="Bookman Old Style" w:cs="Courier New"/>
+          <w:color w:val="000000"/>
+          <w:sz w:val="20"/>
+          <w:szCs w:val="20"/>
+        </w:rPr>
+        <w:t>);</w:t>
+      </w:r>
+    </w:p>
+    <w:p>
+      <w:pPr>
+        <w:pBdr>
+          <w:top w:val="single" w:sz="2" w:space="0" w:color="CCCCCC"/>
+          <w:left w:val="single" w:sz="2" w:space="3" w:color="CCCCCC"/>
+          <w:bottom w:val="single" w:sz="2" w:space="0" w:color="CCCCCC"/>
+          <w:right w:val="single" w:sz="2" w:space="3" w:color="CCCCCC"/>
+        </w:pBdr>
+        <w:tabs>
+          <w:tab w:val="left" w:pos="916"/>
+          <w:tab w:val="left" w:pos="1832"/>
+          <w:tab w:val="left" w:pos="2748"/>
+          <w:tab w:val="left" w:pos="3664"/>
+          <w:tab w:val="left" w:pos="4580"/>
+          <w:tab w:val="left" w:pos="5496"/>
+          <w:tab w:val="left" w:pos="6412"/>
+          <w:tab w:val="left" w:pos="7328"/>
+          <w:tab w:val="left" w:pos="8244"/>
+          <w:tab w:val="left" w:pos="9160"/>
+          <w:tab w:val="left" w:pos="10076"/>
+          <w:tab w:val="left" w:pos="10992"/>
+          <w:tab w:val="left" w:pos="11908"/>
+          <w:tab w:val="left" w:pos="12824"/>
+          <w:tab w:val="left" w:pos="13740"/>
+          <w:tab w:val="left" w:pos="14656"/>
+        </w:tabs>
+        <w:wordWrap w:val="0"/>
+        <w:spacing w:after="0" w:line="240" w:lineRule="auto"/>
+        <w:rPr>
+          <w:rFonts w:ascii="Bookman Old Style" w:eastAsia="Times New Roman" w:hAnsi="Bookman Old Style" w:cs="Courier New"/>
+          <w:color w:val="000000"/>
+          <w:sz w:val="20"/>
+          <w:szCs w:val="20"/>
+        </w:rPr>
+      </w:pPr>
+      <w:r>
+        <w:rPr>
+          <w:rFonts w:ascii="Bookman Old Style" w:eastAsia="Times New Roman" w:hAnsi="Bookman Old Style" w:cs="Courier New"/>
+          <w:color w:val="000000"/>
+          <w:sz w:val="20"/>
+          <w:szCs w:val="20"/>
+        </w:rPr>
+        <w:t xml:space="preserve">    }</w:t>
+      </w:r>
+    </w:p>
+    <w:p>
+      <w:pPr>
+        <w:pBdr>
+          <w:top w:val="single" w:sz="2" w:space="0" w:color="CCCCCC"/>
+          <w:left w:val="single" w:sz="2" w:space="3" w:color="CCCCCC"/>
+          <w:bottom w:val="single" w:sz="2" w:space="0" w:color="CCCCCC"/>
+          <w:right w:val="single" w:sz="2" w:space="3" w:color="CCCCCC"/>
+        </w:pBdr>
+        <w:tabs>
+          <w:tab w:val="left" w:pos="916"/>
+          <w:tab w:val="left" w:pos="1832"/>
+          <w:tab w:val="left" w:pos="2748"/>
+          <w:tab w:val="left" w:pos="3664"/>
+          <w:tab w:val="left" w:pos="4580"/>
+          <w:tab w:val="left" w:pos="5496"/>
+          <w:tab w:val="left" w:pos="6412"/>
+          <w:tab w:val="left" w:pos="7328"/>
+          <w:tab w:val="left" w:pos="8244"/>
+          <w:tab w:val="left" w:pos="9160"/>
+          <w:tab w:val="left" w:pos="10076"/>
+          <w:tab w:val="left" w:pos="10992"/>
+          <w:tab w:val="left" w:pos="11908"/>
+          <w:tab w:val="left" w:pos="12824"/>
+          <w:tab w:val="left" w:pos="13740"/>
+          <w:tab w:val="left" w:pos="14656"/>
+        </w:tabs>
+        <w:wordWrap w:val="0"/>
+        <w:spacing w:after="0" w:line="240" w:lineRule="auto"/>
+        <w:rPr>
+          <w:rFonts w:ascii="Bookman Old Style" w:eastAsia="Times New Roman" w:hAnsi="Bookman Old Style" w:cs="Courier New"/>
+          <w:color w:val="000000"/>
+          <w:sz w:val="20"/>
+          <w:szCs w:val="20"/>
+        </w:rPr>
+      </w:pPr>
+      <w:r>
+        <w:rPr>
+          <w:rFonts w:ascii="Bookman Old Style" w:eastAsia="Times New Roman" w:hAnsi="Bookman Old Style" w:cs="Courier New"/>
+          <w:color w:val="000000"/>
+          <w:sz w:val="20"/>
+          <w:szCs w:val="20"/>
+        </w:rPr>
+        <w:t>}</w:t>
+      </w:r>
+    </w:p>
+    <w:p>
+      <w:pPr>
+        <w:pStyle w:val="ListParagraph"/>
+      </w:pPr>
+    </w:p>
+    <w:p>
+      <w:pPr>
+        <w:pStyle w:val="ListParagraph"/>
+      </w:pPr>
+      <w:r>
+        <w:t xml:space="preserve"> </w:t>
+      </w:r>
+    </w:p>
+    <w:p>
+      <w:pPr>
+        <w:pStyle w:val="ListParagraph"/>
+        <w:numPr>
+          <w:ilvl w:val="0"/>
+          <w:numId w:val="3"/>
+        </w:numPr>
+      </w:pPr>
+      <w:r>
+        <w:t>Option 2: (Anonymous class)</w:t>
+      </w:r>
+    </w:p>
+    <w:p>
+      <w:pPr>
+        <w:pStyle w:val="ListParagraph"/>
+      </w:pPr>
+    </w:p>
+    <w:p>
+      <w:pPr>
+        <w:pBdr>
+          <w:top w:val="single" w:sz="2" w:space="0" w:color="CCCCCC"/>
+          <w:left w:val="single" w:sz="2" w:space="3" w:color="CCCCCC"/>
+          <w:bottom w:val="single" w:sz="2" w:space="0" w:color="CCCCCC"/>
+          <w:right w:val="single" w:sz="2" w:space="3" w:color="CCCCCC"/>
+        </w:pBdr>
+        <w:tabs>
+          <w:tab w:val="left" w:pos="916"/>
+          <w:tab w:val="left" w:pos="1832"/>
+          <w:tab w:val="left" w:pos="2748"/>
+          <w:tab w:val="left" w:pos="3664"/>
+          <w:tab w:val="left" w:pos="4580"/>
+          <w:tab w:val="left" w:pos="5496"/>
+          <w:tab w:val="left" w:pos="6412"/>
+          <w:tab w:val="left" w:pos="7328"/>
+          <w:tab w:val="left" w:pos="8244"/>
+          <w:tab w:val="left" w:pos="9160"/>
+          <w:tab w:val="left" w:pos="10076"/>
+          <w:tab w:val="left" w:pos="10992"/>
+          <w:tab w:val="left" w:pos="11908"/>
+          <w:tab w:val="left" w:pos="12824"/>
+          <w:tab w:val="left" w:pos="13740"/>
+          <w:tab w:val="left" w:pos="14656"/>
+        </w:tabs>
+        <w:wordWrap w:val="0"/>
+        <w:spacing w:after="0" w:line="240" w:lineRule="auto"/>
+        <w:rPr>
+          <w:rFonts w:ascii="Bookman Old Style" w:eastAsia="Times New Roman" w:hAnsi="Bookman Old Style" w:cs="Courier New"/>
+          <w:color w:val="000000"/>
+          <w:sz w:val="20"/>
+          <w:szCs w:val="20"/>
+        </w:rPr>
+      </w:pPr>
+      <w:r>
+        <w:rPr>
+          <w:rFonts w:ascii="Bookman Old Style" w:eastAsia="Times New Roman" w:hAnsi="Bookman Old Style" w:cs="Courier New"/>
+          <w:color w:val="000000"/>
+          <w:sz w:val="20"/>
+          <w:szCs w:val="20"/>
+        </w:rPr>
+        <w:t xml:space="preserve">Runnable </w:t>
+      </w:r>
+      <w:proofErr w:type="spellStart"/>
+      <w:r>
+        <w:rPr>
+          <w:rFonts w:ascii="Bookman Old Style" w:eastAsia="Times New Roman" w:hAnsi="Bookman Old Style" w:cs="Courier New"/>
+          <w:color w:val="000000"/>
+          <w:sz w:val="20"/>
+          <w:szCs w:val="20"/>
+        </w:rPr>
+        <w:t>runnable</w:t>
+      </w:r>
+      <w:proofErr w:type="spellEnd"/>
+      <w:r>
+        <w:rPr>
+          <w:rFonts w:ascii="Bookman Old Style" w:eastAsia="Times New Roman" w:hAnsi="Bookman Old Style" w:cs="Courier New"/>
+          <w:color w:val="000000"/>
+          <w:sz w:val="20"/>
+          <w:szCs w:val="20"/>
+        </w:rPr>
+        <w:t xml:space="preserve"> = </w:t>
+      </w:r>
+      <w:r>
+        <w:rPr>
+          <w:rFonts w:ascii="Bookman Old Style" w:eastAsia="Times New Roman" w:hAnsi="Bookman Old Style" w:cs="Courier New"/>
+          <w:color w:val="770088"/>
+          <w:sz w:val="20"/>
+          <w:szCs w:val="20"/>
+        </w:rPr>
+        <w:t>new</w:t>
+      </w:r>
+      <w:r>
+        <w:rPr>
+          <w:rFonts w:ascii="Bookman Old Style" w:eastAsia="Times New Roman" w:hAnsi="Bookman Old Style" w:cs="Courier New"/>
+          <w:color w:val="000000"/>
+          <w:sz w:val="20"/>
+          <w:szCs w:val="20"/>
+        </w:rPr>
+        <w:t xml:space="preserve"> </w:t>
+      </w:r>
+      <w:proofErr w:type="gramStart"/>
+      <w:r>
+        <w:rPr>
+          <w:rFonts w:ascii="Bookman Old Style" w:eastAsia="Times New Roman" w:hAnsi="Bookman Old Style" w:cs="Courier New"/>
+          <w:color w:val="000000"/>
+          <w:sz w:val="20"/>
+          <w:szCs w:val="20"/>
+        </w:rPr>
+        <w:t>Runnable(</w:t>
+      </w:r>
+      <w:proofErr w:type="gramEnd"/>
+      <w:r>
+        <w:rPr>
+          <w:rFonts w:ascii="Bookman Old Style" w:eastAsia="Times New Roman" w:hAnsi="Bookman Old Style" w:cs="Courier New"/>
+          <w:color w:val="000000"/>
+          <w:sz w:val="20"/>
+          <w:szCs w:val="20"/>
+        </w:rPr>
+        <w:t>) {</w:t>
+      </w:r>
+    </w:p>
+    <w:p>
+      <w:pPr>
+        <w:pBdr>
+          <w:top w:val="single" w:sz="2" w:space="0" w:color="CCCCCC"/>
+          <w:left w:val="single" w:sz="2" w:space="3" w:color="CCCCCC"/>
+          <w:bottom w:val="single" w:sz="2" w:space="0" w:color="CCCCCC"/>
+          <w:right w:val="single" w:sz="2" w:space="3" w:color="CCCCCC"/>
+        </w:pBdr>
+        <w:tabs>
+          <w:tab w:val="left" w:pos="916"/>
+          <w:tab w:val="left" w:pos="1832"/>
+          <w:tab w:val="left" w:pos="2748"/>
+          <w:tab w:val="left" w:pos="3664"/>
+          <w:tab w:val="left" w:pos="4580"/>
+          <w:tab w:val="left" w:pos="5496"/>
+          <w:tab w:val="left" w:pos="6412"/>
+          <w:tab w:val="left" w:pos="7328"/>
+          <w:tab w:val="left" w:pos="8244"/>
+          <w:tab w:val="left" w:pos="9160"/>
+          <w:tab w:val="left" w:pos="10076"/>
+          <w:tab w:val="left" w:pos="10992"/>
+          <w:tab w:val="left" w:pos="11908"/>
+          <w:tab w:val="left" w:pos="12824"/>
+          <w:tab w:val="left" w:pos="13740"/>
+          <w:tab w:val="left" w:pos="14656"/>
+        </w:tabs>
+        <w:wordWrap w:val="0"/>
+        <w:spacing w:after="0" w:line="240" w:lineRule="auto"/>
+        <w:rPr>
+          <w:rFonts w:ascii="Bookman Old Style" w:eastAsia="Times New Roman" w:hAnsi="Bookman Old Style" w:cs="Courier New"/>
+          <w:color w:val="000000"/>
+          <w:sz w:val="20"/>
+          <w:szCs w:val="20"/>
+        </w:rPr>
+      </w:pPr>
+      <w:r>
+        <w:rPr>
+          <w:rFonts w:ascii="Bookman Old Style" w:eastAsia="Times New Roman" w:hAnsi="Bookman Old Style" w:cs="Courier New"/>
+          <w:color w:val="000000"/>
+          <w:sz w:val="20"/>
+          <w:szCs w:val="20"/>
+        </w:rPr>
+        <w:t xml:space="preserve">  </w:t>
+      </w:r>
+      <w:r>
+        <w:rPr>
+          <w:rFonts w:ascii="Bookman Old Style" w:eastAsia="Times New Roman" w:hAnsi="Bookman Old Style" w:cs="Courier New"/>
+          <w:color w:val="555555"/>
+          <w:sz w:val="20"/>
+          <w:szCs w:val="20"/>
+        </w:rPr>
+        <w:t>@Override</w:t>
+      </w:r>
+    </w:p>
+    <w:p>
+      <w:pPr>
+        <w:pBdr>
+          <w:top w:val="single" w:sz="2" w:space="0" w:color="CCCCCC"/>
+          <w:left w:val="single" w:sz="2" w:space="3" w:color="CCCCCC"/>
+          <w:bottom w:val="single" w:sz="2" w:space="0" w:color="CCCCCC"/>
+          <w:right w:val="single" w:sz="2" w:space="3" w:color="CCCCCC"/>
+        </w:pBdr>
+        <w:tabs>
+          <w:tab w:val="left" w:pos="916"/>
+          <w:tab w:val="left" w:pos="1832"/>
+          <w:tab w:val="left" w:pos="2748"/>
+          <w:tab w:val="left" w:pos="3664"/>
+          <w:tab w:val="left" w:pos="4580"/>
+          <w:tab w:val="left" w:pos="5496"/>
+          <w:tab w:val="left" w:pos="6412"/>
+          <w:tab w:val="left" w:pos="7328"/>
+          <w:tab w:val="left" w:pos="8244"/>
+          <w:tab w:val="left" w:pos="9160"/>
+          <w:tab w:val="left" w:pos="10076"/>
+          <w:tab w:val="left" w:pos="10992"/>
+          <w:tab w:val="left" w:pos="11908"/>
+          <w:tab w:val="left" w:pos="12824"/>
+          <w:tab w:val="left" w:pos="13740"/>
+          <w:tab w:val="left" w:pos="14656"/>
+        </w:tabs>
+        <w:wordWrap w:val="0"/>
+        <w:spacing w:after="0" w:line="240" w:lineRule="auto"/>
+        <w:rPr>
+          <w:rFonts w:ascii="Bookman Old Style" w:eastAsia="Times New Roman" w:hAnsi="Bookman Old Style" w:cs="Courier New"/>
+          <w:color w:val="000000"/>
+          <w:sz w:val="20"/>
+          <w:szCs w:val="20"/>
+        </w:rPr>
+      </w:pPr>
+      <w:r>
+        <w:rPr>
+          <w:rFonts w:ascii="Bookman Old Style" w:eastAsia="Times New Roman" w:hAnsi="Bookman Old Style" w:cs="Courier New"/>
+          <w:color w:val="000000"/>
+          <w:sz w:val="20"/>
+          <w:szCs w:val="20"/>
+        </w:rPr>
+        <w:t xml:space="preserve">  </w:t>
+      </w:r>
+      <w:proofErr w:type="gramStart"/>
+      <w:r>
+        <w:rPr>
+          <w:rFonts w:ascii="Bookman Old Style" w:eastAsia="Times New Roman" w:hAnsi="Bookman Old Style" w:cs="Courier New"/>
+          <w:color w:val="770088"/>
+          <w:sz w:val="20"/>
+          <w:szCs w:val="20"/>
+        </w:rPr>
+        <w:t>public</w:t>
+      </w:r>
+      <w:proofErr w:type="gramEnd"/>
+      <w:r>
+        <w:rPr>
+          <w:rFonts w:ascii="Bookman Old Style" w:eastAsia="Times New Roman" w:hAnsi="Bookman Old Style" w:cs="Courier New"/>
+          <w:color w:val="000000"/>
+          <w:sz w:val="20"/>
+          <w:szCs w:val="20"/>
+        </w:rPr>
+        <w:t xml:space="preserve"> </w:t>
+      </w:r>
+      <w:r>
+        <w:rPr>
+          <w:rFonts w:ascii="Bookman Old Style" w:eastAsia="Times New Roman" w:hAnsi="Bookman Old Style" w:cs="Courier New"/>
+          <w:color w:val="008855"/>
+          <w:sz w:val="20"/>
+          <w:szCs w:val="20"/>
+        </w:rPr>
+        <w:t>void</w:t>
+      </w:r>
+      <w:r>
+        <w:rPr>
+          <w:rFonts w:ascii="Bookman Old Style" w:eastAsia="Times New Roman" w:hAnsi="Bookman Old Style" w:cs="Courier New"/>
+          <w:color w:val="000000"/>
+          <w:sz w:val="20"/>
+          <w:szCs w:val="20"/>
+        </w:rPr>
+        <w:t xml:space="preserve"> run() {</w:t>
+      </w:r>
+    </w:p>
+    <w:p>
+      <w:pPr>
+        <w:pBdr>
+          <w:top w:val="single" w:sz="2" w:space="0" w:color="CCCCCC"/>
+          <w:left w:val="single" w:sz="2" w:space="3" w:color="CCCCCC"/>
+          <w:bottom w:val="single" w:sz="2" w:space="0" w:color="CCCCCC"/>
+          <w:right w:val="single" w:sz="2" w:space="3" w:color="CCCCCC"/>
+        </w:pBdr>
+        <w:tabs>
+          <w:tab w:val="left" w:pos="916"/>
+          <w:tab w:val="left" w:pos="1832"/>
+          <w:tab w:val="left" w:pos="2748"/>
+          <w:tab w:val="left" w:pos="3664"/>
+          <w:tab w:val="left" w:pos="4580"/>
+          <w:tab w:val="left" w:pos="5496"/>
+          <w:tab w:val="left" w:pos="6412"/>
+          <w:tab w:val="left" w:pos="7328"/>
+          <w:tab w:val="left" w:pos="8244"/>
+          <w:tab w:val="left" w:pos="9160"/>
+          <w:tab w:val="left" w:pos="10076"/>
+          <w:tab w:val="left" w:pos="10992"/>
+          <w:tab w:val="left" w:pos="11908"/>
+          <w:tab w:val="left" w:pos="12824"/>
+          <w:tab w:val="left" w:pos="13740"/>
+          <w:tab w:val="left" w:pos="14656"/>
+        </w:tabs>
+        <w:wordWrap w:val="0"/>
+        <w:spacing w:after="0" w:line="240" w:lineRule="auto"/>
+        <w:rPr>
+          <w:rFonts w:ascii="Bookman Old Style" w:eastAsia="Times New Roman" w:hAnsi="Bookman Old Style" w:cs="Courier New"/>
+          <w:color w:val="000000"/>
+          <w:sz w:val="20"/>
+          <w:szCs w:val="20"/>
+        </w:rPr>
+      </w:pPr>
+      <w:r>
+        <w:rPr>
+          <w:rFonts w:ascii="Bookman Old Style" w:eastAsia="Times New Roman" w:hAnsi="Bookman Old Style" w:cs="Courier New"/>
+          <w:color w:val="000000"/>
+          <w:sz w:val="20"/>
+          <w:szCs w:val="20"/>
+        </w:rPr>
+        <w:t xml:space="preserve">    </w:t>
+      </w:r>
+      <w:proofErr w:type="spellStart"/>
+      <w:proofErr w:type="gramStart"/>
+      <w:r>
+        <w:rPr>
+          <w:rFonts w:ascii="Bookman Old Style" w:eastAsia="Times New Roman" w:hAnsi="Bookman Old Style" w:cs="Courier New"/>
+          <w:color w:val="000000"/>
+          <w:sz w:val="20"/>
+          <w:szCs w:val="20"/>
+        </w:rPr>
+        <w:t>System.out.println</w:t>
+      </w:r>
+      <w:proofErr w:type="spellEnd"/>
+      <w:r>
+        <w:rPr>
+          <w:rFonts w:ascii="Bookman Old Style" w:eastAsia="Times New Roman" w:hAnsi="Bookman Old Style" w:cs="Courier New"/>
+          <w:color w:val="000000"/>
+          <w:sz w:val="20"/>
+          <w:szCs w:val="20"/>
+        </w:rPr>
+        <w:t>(</w:t>
+      </w:r>
+      <w:proofErr w:type="gramEnd"/>
+      <w:r>
+        <w:rPr>
+          <w:rFonts w:ascii="Bookman Old Style" w:eastAsia="Times New Roman" w:hAnsi="Bookman Old Style" w:cs="Courier New"/>
+          <w:color w:val="AA1111"/>
+          <w:sz w:val="20"/>
+          <w:szCs w:val="20"/>
+        </w:rPr>
+        <w:t>"I have implemented Runnable"</w:t>
+      </w:r>
+      <w:r>
+        <w:rPr>
+          <w:rFonts w:ascii="Bookman Old Style" w:eastAsia="Times New Roman" w:hAnsi="Bookman Old Style" w:cs="Courier New"/>
+          <w:color w:val="000000"/>
+          <w:sz w:val="20"/>
+          <w:szCs w:val="20"/>
+        </w:rPr>
+        <w:t>);</w:t>
+      </w:r>
+    </w:p>
+    <w:p>
+      <w:pPr>
+        <w:pBdr>
+          <w:top w:val="single" w:sz="2" w:space="0" w:color="CCCCCC"/>
+          <w:left w:val="single" w:sz="2" w:space="3" w:color="CCCCCC"/>
+          <w:bottom w:val="single" w:sz="2" w:space="0" w:color="CCCCCC"/>
+          <w:right w:val="single" w:sz="2" w:space="3" w:color="CCCCCC"/>
+        </w:pBdr>
+        <w:tabs>
+          <w:tab w:val="left" w:pos="916"/>
+          <w:tab w:val="left" w:pos="1832"/>
+          <w:tab w:val="left" w:pos="2748"/>
+          <w:tab w:val="left" w:pos="3664"/>
+          <w:tab w:val="left" w:pos="4580"/>
+          <w:tab w:val="left" w:pos="5496"/>
+          <w:tab w:val="left" w:pos="6412"/>
+          <w:tab w:val="left" w:pos="7328"/>
+          <w:tab w:val="left" w:pos="8244"/>
+          <w:tab w:val="left" w:pos="9160"/>
+          <w:tab w:val="left" w:pos="10076"/>
+          <w:tab w:val="left" w:pos="10992"/>
+          <w:tab w:val="left" w:pos="11908"/>
+          <w:tab w:val="left" w:pos="12824"/>
+          <w:tab w:val="left" w:pos="13740"/>
+          <w:tab w:val="left" w:pos="14656"/>
+        </w:tabs>
+        <w:wordWrap w:val="0"/>
+        <w:spacing w:after="0" w:line="240" w:lineRule="auto"/>
+        <w:rPr>
+          <w:rFonts w:ascii="Bookman Old Style" w:eastAsia="Times New Roman" w:hAnsi="Bookman Old Style" w:cs="Courier New"/>
+          <w:color w:val="000000"/>
+          <w:sz w:val="20"/>
+          <w:szCs w:val="20"/>
+        </w:rPr>
+      </w:pPr>
+      <w:r>
+        <w:rPr>
+          <w:rFonts w:ascii="Bookman Old Style" w:eastAsia="Times New Roman" w:hAnsi="Bookman Old Style" w:cs="Courier New"/>
+          <w:color w:val="000000"/>
+          <w:sz w:val="20"/>
+          <w:szCs w:val="20"/>
+        </w:rPr>
+        <w:t xml:space="preserve">  }</w:t>
+      </w:r>
+    </w:p>
+    <w:p>
+      <w:pPr>
+        <w:pBdr>
+          <w:top w:val="single" w:sz="2" w:space="0" w:color="CCCCCC"/>
+          <w:left w:val="single" w:sz="2" w:space="3" w:color="CCCCCC"/>
+          <w:bottom w:val="single" w:sz="2" w:space="0" w:color="CCCCCC"/>
+          <w:right w:val="single" w:sz="2" w:space="3" w:color="CCCCCC"/>
+        </w:pBdr>
+        <w:tabs>
+          <w:tab w:val="left" w:pos="916"/>
+          <w:tab w:val="left" w:pos="1832"/>
+          <w:tab w:val="left" w:pos="2748"/>
+          <w:tab w:val="left" w:pos="3664"/>
+          <w:tab w:val="left" w:pos="4580"/>
+          <w:tab w:val="left" w:pos="5496"/>
+          <w:tab w:val="left" w:pos="6412"/>
+          <w:tab w:val="left" w:pos="7328"/>
+          <w:tab w:val="left" w:pos="8244"/>
+          <w:tab w:val="left" w:pos="9160"/>
+          <w:tab w:val="left" w:pos="10076"/>
+          <w:tab w:val="left" w:pos="10992"/>
+          <w:tab w:val="left" w:pos="11908"/>
+          <w:tab w:val="left" w:pos="12824"/>
+          <w:tab w:val="left" w:pos="13740"/>
+          <w:tab w:val="left" w:pos="14656"/>
+        </w:tabs>
+        <w:wordWrap w:val="0"/>
+        <w:spacing w:after="0" w:line="240" w:lineRule="auto"/>
+        <w:rPr>
+          <w:rFonts w:ascii="Bookman Old Style" w:eastAsia="Times New Roman" w:hAnsi="Bookman Old Style" w:cs="Courier New"/>
+          <w:color w:val="000000"/>
+          <w:sz w:val="20"/>
+          <w:szCs w:val="20"/>
+        </w:rPr>
+      </w:pPr>
+      <w:r>
+        <w:rPr>
+          <w:rFonts w:ascii="Bookman Old Style" w:eastAsia="Times New Roman" w:hAnsi="Bookman Old Style" w:cs="Courier New"/>
+          <w:color w:val="000000"/>
+          <w:sz w:val="20"/>
+          <w:szCs w:val="20"/>
+        </w:rPr>
+        <w:t>};</w:t>
+      </w:r>
+    </w:p>
+    <w:p>
+      <w:pPr>
+        <w:pBdr>
+          <w:top w:val="single" w:sz="2" w:space="0" w:color="CCCCCC"/>
+          <w:left w:val="single" w:sz="2" w:space="3" w:color="CCCCCC"/>
+          <w:bottom w:val="single" w:sz="2" w:space="0" w:color="CCCCCC"/>
+          <w:right w:val="single" w:sz="2" w:space="3" w:color="CCCCCC"/>
+        </w:pBdr>
+        <w:tabs>
+          <w:tab w:val="left" w:pos="916"/>
+          <w:tab w:val="left" w:pos="1832"/>
+          <w:tab w:val="left" w:pos="2748"/>
+          <w:tab w:val="left" w:pos="3664"/>
+          <w:tab w:val="left" w:pos="4580"/>
+          <w:tab w:val="left" w:pos="5496"/>
+          <w:tab w:val="left" w:pos="6412"/>
+          <w:tab w:val="left" w:pos="7328"/>
+          <w:tab w:val="left" w:pos="8244"/>
+          <w:tab w:val="left" w:pos="9160"/>
+          <w:tab w:val="left" w:pos="10076"/>
+          <w:tab w:val="left" w:pos="10992"/>
+          <w:tab w:val="left" w:pos="11908"/>
+          <w:tab w:val="left" w:pos="12824"/>
+          <w:tab w:val="left" w:pos="13740"/>
+          <w:tab w:val="left" w:pos="14656"/>
+        </w:tabs>
+        <w:wordWrap w:val="0"/>
+        <w:spacing w:after="0" w:line="240" w:lineRule="auto"/>
+        <w:rPr>
+          <w:rFonts w:ascii="Courier New" w:eastAsia="Times New Roman" w:hAnsi="Courier New" w:cs="Courier New"/>
+          <w:color w:val="000000"/>
+          <w:sz w:val="20"/>
+          <w:szCs w:val="20"/>
+        </w:rPr>
+      </w:pPr>
+      <w:proofErr w:type="spellStart"/>
+      <w:proofErr w:type="gramStart"/>
+      <w:r>
+        <w:rPr>
+          <w:rFonts w:ascii="Bookman Old Style" w:eastAsia="Times New Roman" w:hAnsi="Bookman Old Style" w:cs="Courier New"/>
+          <w:color w:val="000000"/>
+          <w:sz w:val="20"/>
+          <w:szCs w:val="20"/>
+        </w:rPr>
+        <w:t>runnable.run</w:t>
+      </w:r>
+      <w:proofErr w:type="spellEnd"/>
+      <w:r>
+        <w:rPr>
+          <w:rFonts w:ascii="Bookman Old Style" w:eastAsia="Times New Roman" w:hAnsi="Bookman Old Style" w:cs="Courier New"/>
+          <w:color w:val="000000"/>
+          <w:sz w:val="20"/>
+          <w:szCs w:val="20"/>
+        </w:rPr>
+        <w:t>(</w:t>
+      </w:r>
+      <w:proofErr w:type="gramEnd"/>
+      <w:r>
+        <w:rPr>
+          <w:rFonts w:ascii="Bookman Old Style" w:eastAsia="Times New Roman" w:hAnsi="Bookman Old Style" w:cs="Courier New"/>
+          <w:color w:val="000000"/>
+          <w:sz w:val="20"/>
+          <w:szCs w:val="20"/>
+        </w:rPr>
+        <w:t>);</w:t>
+      </w:r>
+    </w:p>
+    <w:p>
+      <w:pPr>
+        <w:pStyle w:val="ListParagraph"/>
+      </w:pPr>
+    </w:p>
+    <w:p>
+      <w:pPr>
+        <w:pStyle w:val="ListParagraph"/>
+      </w:pPr>
+      <w:r>
+        <w:t xml:space="preserve"> </w:t>
+      </w:r>
+    </w:p>
+    <w:p>
+      <w:pPr>
+        <w:pStyle w:val="ListParagraph"/>
+        <w:numPr>
+          <w:ilvl w:val="0"/>
+          <w:numId w:val="3"/>
+        </w:numPr>
+      </w:pPr>
+      <w:r>
+        <w:t>Option 3: (lambda expression)</w:t>
+      </w:r>
+    </w:p>
+    <w:p>
+      <w:pPr>
+        <w:pStyle w:val="ListParagraph"/>
+      </w:pPr>
+    </w:p>
+    <w:p>
+      <w:pPr>
+        <w:pStyle w:val="HTMLPreformatted"/>
+        <w:pBdr>
+          <w:top w:val="single" w:sz="2" w:space="0" w:color="CCCCCC"/>
+          <w:left w:val="single" w:sz="2" w:space="3" w:color="CCCCCC"/>
+          <w:bottom w:val="single" w:sz="2" w:space="0" w:color="CCCCCC"/>
+          <w:right w:val="single" w:sz="2" w:space="3" w:color="CCCCCC"/>
+        </w:pBdr>
+        <w:wordWrap w:val="0"/>
+        <w:rPr>
+          <w:color w:val="000000"/>
+        </w:rPr>
+      </w:pPr>
+      <w:r>
+        <w:rPr>
+          <w:rStyle w:val="cm-variable"/>
+          <w:color w:val="000000"/>
+        </w:rPr>
+        <w:t>Runnable</w:t>
+      </w:r>
+      <w:r>
+        <w:rPr>
+          <w:color w:val="000000"/>
+        </w:rPr>
+        <w:t xml:space="preserve"> </w:t>
+      </w:r>
+      <w:proofErr w:type="spellStart"/>
+      <w:r>
+        <w:rPr>
+          <w:rStyle w:val="cm-variable"/>
+          <w:color w:val="000000"/>
+        </w:rPr>
+        <w:t>runnable</w:t>
+      </w:r>
+      <w:proofErr w:type="spellEnd"/>
+      <w:r>
+        <w:rPr>
+          <w:color w:val="000000"/>
+        </w:rPr>
+        <w:t xml:space="preserve"> </w:t>
+      </w:r>
+      <w:r>
+        <w:rPr>
+          <w:rStyle w:val="cm-operator"/>
+          <w:color w:val="000000"/>
+        </w:rPr>
+        <w:t>=</w:t>
+      </w:r>
+      <w:r>
+        <w:rPr>
+          <w:color w:val="000000"/>
+        </w:rPr>
+        <w:t xml:space="preserve"> () </w:t>
+      </w:r>
+      <w:r>
+        <w:rPr>
+          <w:rStyle w:val="cm-operator"/>
+          <w:color w:val="000000"/>
+        </w:rPr>
+        <w:t>-&gt;</w:t>
+      </w:r>
+      <w:r>
+        <w:rPr>
+          <w:color w:val="000000"/>
+        </w:rPr>
+        <w:t xml:space="preserve"> </w:t>
+      </w:r>
+      <w:proofErr w:type="spellStart"/>
+      <w:proofErr w:type="gramStart"/>
+      <w:r>
+        <w:rPr>
+          <w:rStyle w:val="cm-variable"/>
+          <w:color w:val="000000"/>
+        </w:rPr>
+        <w:t>System</w:t>
+      </w:r>
+      <w:r>
+        <w:rPr>
+          <w:color w:val="000000"/>
+        </w:rPr>
+        <w:t>.</w:t>
+      </w:r>
+      <w:r>
+        <w:rPr>
+          <w:rStyle w:val="cm-variable"/>
+          <w:color w:val="000000"/>
+        </w:rPr>
+        <w:t>out</w:t>
+      </w:r>
+      <w:r>
+        <w:rPr>
+          <w:color w:val="000000"/>
+        </w:rPr>
+        <w:t>.</w:t>
+      </w:r>
+      <w:r>
+        <w:rPr>
+          <w:rStyle w:val="cm-variable"/>
+          <w:color w:val="000000"/>
+        </w:rPr>
+        <w:t>println</w:t>
+      </w:r>
+      <w:proofErr w:type="spellEnd"/>
+      <w:r>
+        <w:rPr>
+          <w:color w:val="000000"/>
+        </w:rPr>
+        <w:t>(</w:t>
+      </w:r>
+      <w:proofErr w:type="gramEnd"/>
+      <w:r>
+        <w:rPr>
+          <w:rStyle w:val="cm-string"/>
+          <w:color w:val="AA1111"/>
+        </w:rPr>
+        <w:t>"I have implemented Runnable"</w:t>
+      </w:r>
+      <w:r>
+        <w:rPr>
+          <w:color w:val="000000"/>
+        </w:rPr>
+        <w:t>);</w:t>
+      </w:r>
+    </w:p>
+    <w:p>
+      <w:pPr>
+        <w:pStyle w:val="HTMLPreformatted"/>
+        <w:pBdr>
+          <w:top w:val="single" w:sz="2" w:space="0" w:color="CCCCCC"/>
+          <w:left w:val="single" w:sz="2" w:space="3" w:color="CCCCCC"/>
+          <w:bottom w:val="single" w:sz="2" w:space="0" w:color="CCCCCC"/>
+          <w:right w:val="single" w:sz="2" w:space="3" w:color="CCCCCC"/>
+        </w:pBdr>
+        <w:wordWrap w:val="0"/>
+        <w:rPr>
+          <w:color w:val="000000"/>
+        </w:rPr>
+      </w:pPr>
+      <w:proofErr w:type="spellStart"/>
+      <w:proofErr w:type="gramStart"/>
+      <w:r>
+        <w:rPr>
+          <w:rStyle w:val="cm-variable"/>
+          <w:color w:val="000000"/>
+        </w:rPr>
+        <w:t>runnable</w:t>
+      </w:r>
+      <w:r>
+        <w:rPr>
+          <w:color w:val="000000"/>
+        </w:rPr>
+        <w:t>.</w:t>
+      </w:r>
+      <w:r>
+        <w:rPr>
+          <w:rStyle w:val="cm-variable"/>
+          <w:color w:val="000000"/>
+        </w:rPr>
+        <w:t>run</w:t>
+      </w:r>
+      <w:proofErr w:type="spellEnd"/>
+      <w:r>
+        <w:rPr>
+          <w:color w:val="000000"/>
+        </w:rPr>
+        <w:t>(</w:t>
+      </w:r>
+      <w:proofErr w:type="gramEnd"/>
+      <w:r>
+        <w:rPr>
+          <w:color w:val="000000"/>
+        </w:rPr>
+        <w:t>);</w:t>
+      </w:r>
+    </w:p>
+    <w:p>
+      <w:pPr>
+        <w:pStyle w:val="ListParagraph"/>
+      </w:pPr>
+    </w:p>
+    <w:p>
+      <w:pPr>
+        <w:pStyle w:val="ListParagraph"/>
+      </w:pPr>
+      <w:r>
+        <w:t xml:space="preserve"> </w:t>
+      </w:r>
+    </w:p>
+    <w:p>
+      <w:pPr>
+        <w:pStyle w:val="ListParagraph"/>
+      </w:pPr>
+    </w:p>
+    <w:p>
+      <w:pPr>
+        <w:pStyle w:val="ListParagraph"/>
+        <w:numPr>
+          <w:ilvl w:val="0"/>
+          <w:numId w:val="3"/>
+        </w:numPr>
+      </w:pPr>
+      <w:r>
+        <w:t>A lambda constitutes a comma separated list of formal parameters</w:t>
+      </w:r>
+      <w:r>
+        <w:t>/or nothing</w:t>
+      </w:r>
+      <w:r>
+        <w:t xml:space="preserve"> enclosed in parenthesis as we would define in a method declaration, followed by an arrow token pointing to the code to execute.</w:t>
+      </w:r>
+    </w:p>
+    <w:p>
+      <w:pPr>
+        <w:pBdr>
+          <w:bottom w:val="single" w:sz="6" w:space="1" w:color="auto"/>
+        </w:pBdr>
+        <w:rPr>
+          <w:b/>
+          <w:sz w:val="28"/>
+          <w:szCs w:val="28"/>
+        </w:rPr>
+      </w:pPr>
+      <w:r>
+        <w:rPr>
+          <w:b/>
+          <w:sz w:val="28"/>
+          <w:szCs w:val="28"/>
+        </w:rPr>
+        <w:lastRenderedPageBreak/>
+        <w:t>Some more features of Java 8</w:t>
+      </w:r>
+    </w:p>
+    <w:p>
+      <w:pPr>
+        <w:pStyle w:val="ListParagraph"/>
+        <w:numPr>
+          <w:ilvl w:val="0"/>
+          <w:numId w:val="3"/>
+        </w:numPr>
+      </w:pPr>
+      <w:r>
+        <w:t>Default methods</w:t>
+      </w:r>
+    </w:p>
+    <w:p>
+      <w:pPr>
+        <w:pStyle w:val="ListParagraph"/>
+        <w:ind w:left="1440"/>
+      </w:pPr>
+      <w:r>
+        <w:t xml:space="preserve"> </w:t>
+      </w:r>
+    </w:p>
+    <w:p>
+      <w:pPr>
+        <w:pStyle w:val="ListParagraph"/>
+        <w:ind w:left="1440"/>
+      </w:pPr>
+      <w:r>
+        <w:t xml:space="preserve">Java8 allows method bodies to interfaces called default methods. </w:t>
+      </w:r>
+      <w:r>
+        <w:t>These methods are implicitly added to every class which implements the interface.</w:t>
+      </w:r>
+      <w:r>
+        <w:t xml:space="preserve"> </w:t>
+      </w:r>
+      <w:r>
+        <w:t>This enables you to add functionality to existing libraries without breaking code. </w:t>
+      </w:r>
+    </w:p>
+    <w:p>
+      <w:pPr>
+        <w:pStyle w:val="ListParagraph"/>
+      </w:pPr>
+    </w:p>
+    <w:p>
+      <w:pPr>
+        <w:pStyle w:val="ListParagraph"/>
+        <w:numPr>
+          <w:ilvl w:val="0"/>
+          <w:numId w:val="3"/>
+        </w:numPr>
+      </w:pPr>
       <w:bookmarkStart w:id="0" w:name="_GoBack"/>
       <w:bookmarkEnd w:id="0"/>
-      <w:r>
-        <w:t>returns the stream to be accessible for subsequent methods in the invocation process.</w:t>
-      </w:r>
-    </w:p>
-    <w:p>
-      <w:pPr>
-        <w:pStyle w:val="ListParagraph"/>
-        <w:ind w:left="2160"/>
-      </w:pPr>
-    </w:p>
-    <w:p>
-      <w:pPr>
-        <w:pStyle w:val="ListParagraph"/>
-        <w:ind w:left="2160"/>
-      </w:pPr>
     </w:p>
     <w:sectPr>
       <w:pgSz w:w="15840" w:h="12240" w:orient="landscape"/>
@@ -1689,7 +3982,7 @@
   <w:abstractNum w:abstractNumId="0">
     <w:nsid w:val="42E5067C"/>
     <w:multiLevelType w:val="hybridMultilevel"/>
-    <w:tmpl w:val="43880C40"/>
+    <w:tmpl w:val="25CEC8E6"/>
     <w:lvl w:ilvl="0" w:tplc="04090001">
       <w:start w:val="1"/>
       <w:numFmt w:val="bullet"/>
@@ -1800,6 +4093,119 @@
     </w:lvl>
   </w:abstractNum>
   <w:abstractNum w:abstractNumId="1">
+    <w:nsid w:val="44313E40"/>
+    <w:multiLevelType w:val="hybridMultilevel"/>
+    <w:tmpl w:val="717E58A8"/>
+    <w:lvl w:ilvl="0" w:tplc="04090001">
+      <w:start w:val="1"/>
+      <w:numFmt w:val="bullet"/>
+      <w:lvlText w:val=""/>
+      <w:lvlJc w:val="left"/>
+      <w:pPr>
+        <w:ind w:left="720" w:hanging="360"/>
+      </w:pPr>
+      <w:rPr>
+        <w:rFonts w:ascii="Symbol" w:hAnsi="Symbol" w:hint="default"/>
+      </w:rPr>
+    </w:lvl>
+    <w:lvl w:ilvl="1" w:tplc="04090003">
+      <w:start w:val="1"/>
+      <w:numFmt w:val="bullet"/>
+      <w:lvlText w:val="o"/>
+      <w:lvlJc w:val="left"/>
+      <w:pPr>
+        <w:ind w:left="1440" w:hanging="360"/>
+      </w:pPr>
+      <w:rPr>
+        <w:rFonts w:ascii="Courier New" w:hAnsi="Courier New" w:cs="Courier New" w:hint="default"/>
+      </w:rPr>
+    </w:lvl>
+    <w:lvl w:ilvl="2" w:tplc="04090005" w:tentative="1">
+      <w:start w:val="1"/>
+      <w:numFmt w:val="bullet"/>
+      <w:lvlText w:val=""/>
+      <w:lvlJc w:val="left"/>
+      <w:pPr>
+        <w:ind w:left="2160" w:hanging="360"/>
+      </w:pPr>
+      <w:rPr>
+        <w:rFonts w:ascii="Wingdings" w:hAnsi="Wingdings" w:hint="default"/>
+      </w:rPr>
+    </w:lvl>
+    <w:lvl w:ilvl="3" w:tplc="04090001" w:tentative="1">
+      <w:start w:val="1"/>
+      <w:numFmt w:val="bullet"/>
+      <w:lvlText w:val=""/>
+      <w:lvlJc w:val="left"/>
+      <w:pPr>
+        <w:ind w:left="2880" w:hanging="360"/>
+      </w:pPr>
+      <w:rPr>
+        <w:rFonts w:ascii="Symbol" w:hAnsi="Symbol" w:hint="default"/>
+      </w:rPr>
+    </w:lvl>
+    <w:lvl w:ilvl="4" w:tplc="04090003" w:tentative="1">
+      <w:start w:val="1"/>
+      <w:numFmt w:val="bullet"/>
+      <w:lvlText w:val="o"/>
+      <w:lvlJc w:val="left"/>
+      <w:pPr>
+        <w:ind w:left="3600" w:hanging="360"/>
+      </w:pPr>
+      <w:rPr>
+        <w:rFonts w:ascii="Courier New" w:hAnsi="Courier New" w:cs="Courier New" w:hint="default"/>
+      </w:rPr>
+    </w:lvl>
+    <w:lvl w:ilvl="5" w:tplc="04090005" w:tentative="1">
+      <w:start w:val="1"/>
+      <w:numFmt w:val="bullet"/>
+      <w:lvlText w:val=""/>
+      <w:lvlJc w:val="left"/>
+      <w:pPr>
+        <w:ind w:left="4320" w:hanging="360"/>
+      </w:pPr>
+      <w:rPr>
+        <w:rFonts w:ascii="Wingdings" w:hAnsi="Wingdings" w:hint="default"/>
+      </w:rPr>
+    </w:lvl>
+    <w:lvl w:ilvl="6" w:tplc="04090001" w:tentative="1">
+      <w:start w:val="1"/>
+      <w:numFmt w:val="bullet"/>
+      <w:lvlText w:val=""/>
+      <w:lvlJc w:val="left"/>
+      <w:pPr>
+        <w:ind w:left="5040" w:hanging="360"/>
+      </w:pPr>
+      <w:rPr>
+        <w:rFonts w:ascii="Symbol" w:hAnsi="Symbol" w:hint="default"/>
+      </w:rPr>
+    </w:lvl>
+    <w:lvl w:ilvl="7" w:tplc="04090003" w:tentative="1">
+      <w:start w:val="1"/>
+      <w:numFmt w:val="bullet"/>
+      <w:lvlText w:val="o"/>
+      <w:lvlJc w:val="left"/>
+      <w:pPr>
+        <w:ind w:left="5760" w:hanging="360"/>
+      </w:pPr>
+      <w:rPr>
+        <w:rFonts w:ascii="Courier New" w:hAnsi="Courier New" w:cs="Courier New" w:hint="default"/>
+      </w:rPr>
+    </w:lvl>
+    <w:lvl w:ilvl="8" w:tplc="04090005" w:tentative="1">
+      <w:start w:val="1"/>
+      <w:numFmt w:val="bullet"/>
+      <w:lvlText w:val=""/>
+      <w:lvlJc w:val="left"/>
+      <w:pPr>
+        <w:ind w:left="6480" w:hanging="360"/>
+      </w:pPr>
+      <w:rPr>
+        <w:rFonts w:ascii="Wingdings" w:hAnsi="Wingdings" w:hint="default"/>
+      </w:rPr>
+    </w:lvl>
+  </w:abstractNum>
+  <w:abstractNum w:abstractNumId="2">
     <w:nsid w:val="62995545"/>
     <w:multiLevelType w:val="hybridMultilevel"/>
     <w:tmpl w:val="E562A3FA"/>
@@ -1889,10 +4295,13 @@
     </w:lvl>
   </w:abstractNum>
   <w:num w:numId="1">
-    <w:abstractNumId w:val="1"/>
+    <w:abstractNumId w:val="2"/>
   </w:num>
   <w:num w:numId="2">
     <w:abstractNumId w:val="0"/>
+  </w:num>
+  <w:num w:numId="3">
+    <w:abstractNumId w:val="1"/>
   </w:num>
 </w:numbering>
 </file>
@@ -2426,6 +4835,21 @@
       <w:szCs w:val="20"/>
     </w:rPr>
   </w:style>
+  <w:style w:type="character" w:customStyle="1" w:styleId="cm-meta">
+    <w:name w:val="cm-meta"/>
+    <w:basedOn w:val="DefaultParagraphFont"/>
+    <w:rsid w:val="00242D4E"/>
+  </w:style>
+  <w:style w:type="character" w:customStyle="1" w:styleId="cm-def">
+    <w:name w:val="cm-def"/>
+    <w:basedOn w:val="DefaultParagraphFont"/>
+    <w:rsid w:val="00242D4E"/>
+  </w:style>
+  <w:style w:type="character" w:customStyle="1" w:styleId="cm-comment">
+    <w:name w:val="cm-comment"/>
+    <w:basedOn w:val="DefaultParagraphFont"/>
+    <w:rsid w:val="00242D4E"/>
+  </w:style>
 </w:styles>
 </file>
 

</xml_diff>